<commit_message>
Update Testcases EenmaalAndermaal Groep 13.docx
</commit_message>
<xml_diff>
--- a/Documentatie/Testcases EenmaalAndermaal Groep 13.docx
+++ b/Documentatie/Testcases EenmaalAndermaal Groep 13.docx
@@ -2,21 +2,7 @@
 <file path=word/document.xml><?xml version="1.0" encoding="utf-8"?>
 <w:document xmlns:wpc="http://schemas.microsoft.com/office/word/2010/wordprocessingCanvas" xmlns:cx="http://schemas.microsoft.com/office/drawing/2014/chartex" xmlns:cx1="http://schemas.microsoft.com/office/drawing/2015/9/8/chartex" xmlns:cx2="http://schemas.microsoft.com/office/drawing/2015/10/21/chartex" xmlns:cx3="http://schemas.microsoft.com/office/drawing/2016/5/9/chartex" xmlns:cx4="http://schemas.microsoft.com/office/drawing/2016/5/10/chartex" xmlns:cx5="http://schemas.microsoft.com/office/drawing/2016/5/11/chartex" xmlns:cx6="http://schemas.microsoft.com/office/drawing/2016/5/12/chartex" xmlns:cx7="http://schemas.microsoft.com/office/drawing/2016/5/13/chartex" xmlns:cx8="http://schemas.microsoft.com/office/drawing/2016/5/14/chartex" xmlns:mc="http://schemas.openxmlformats.org/markup-compatibility/2006" xmlns:aink="http://schemas.microsoft.com/office/drawing/2016/ink" xmlns:am3d="http://schemas.microsoft.com/office/drawing/2017/model3d" xmlns:o="urn:schemas-microsoft-com:office:office" xmlns:r="http://schemas.openxmlformats.org/officeDocument/2006/relationships" xmlns:m="http://schemas.openxmlformats.org/officeDocument/2006/math" xmlns:v="urn:schemas-microsoft-com:vml" xmlns:wp14="http://schemas.microsoft.com/office/word/2010/wordprocessingDrawing" xmlns:wp="http://schemas.openxmlformats.org/drawingml/2006/wordprocessingDrawing" xmlns:w10="urn:schemas-microsoft-com:office:word" xmlns:w="http://schemas.openxmlformats.org/wordprocessingml/2006/main" xmlns:w14="http://schemas.microsoft.com/office/word/2010/wordml" xmlns:w15="http://schemas.microsoft.com/office/word/2012/wordml" xmlns:w16cid="http://schemas.microsoft.com/office/word/2016/wordml/cid" xmlns:w16se="http://schemas.microsoft.com/office/word/2015/wordml/symex" xmlns:wpg="http://schemas.microsoft.com/office/word/2010/wordprocessingGroup" xmlns:wpi="http://schemas.microsoft.com/office/word/2010/wordprocessingInk" xmlns:wne="http://schemas.microsoft.com/office/word/2006/wordml" xmlns:wps="http://schemas.microsoft.com/office/word/2010/wordprocessingShape" mc:Ignorable="w14 w15 w16se w16cid wp14">
   <w:body>
-    <w:bookmarkStart w:id="0" w:name="_GoBack"/>
-    <w:bookmarkEnd w:id="0"/>
-    <w:p>
-      <w:pPr>
-        <w:pStyle w:val="Kopvaninhoudsopgave"/>
-        <w:rPr>
-          <w:rFonts w:asciiTheme="minorHAnsi" w:eastAsiaTheme="minorHAnsi" w:hAnsiTheme="minorHAnsi" w:cstheme="minorBidi"/>
-          <w:color w:val="auto"/>
-          <w:sz w:val="22"/>
-          <w:szCs w:val="22"/>
-          <w:lang w:eastAsia="en-US"/>
-        </w:rPr>
-      </w:pPr>
-      <w:bookmarkStart w:id="1" w:name="_Toc11144745"/>
-    </w:p>
+    <w:bookmarkStart w:id="0" w:name="_Toc11144745" w:displacedByCustomXml="next"/>
     <w:sdt>
       <w:sdtPr>
         <w:rPr>
@@ -3534,11 +3520,11 @@
       <w:pPr>
         <w:pStyle w:val="Kop1"/>
       </w:pPr>
-      <w:bookmarkStart w:id="2" w:name="_Toc11144726"/>
+      <w:bookmarkStart w:id="1" w:name="_Toc11144726"/>
       <w:r>
         <w:t>1 Inleiding</w:t>
       </w:r>
-      <w:bookmarkEnd w:id="2"/>
+      <w:bookmarkEnd w:id="1"/>
     </w:p>
     <w:p>
       <w:r>
@@ -3566,7 +3552,7 @@
       <w:pPr>
         <w:pStyle w:val="Kop1"/>
       </w:pPr>
-      <w:bookmarkStart w:id="3" w:name="_Toc11144727"/>
+      <w:bookmarkStart w:id="2" w:name="_Toc11144727"/>
       <w:r>
         <w:t xml:space="preserve">2 </w:t>
       </w:r>
@@ -3578,7 +3564,7 @@
       <w:r>
         <w:t xml:space="preserve"> opstellen</w:t>
       </w:r>
-      <w:bookmarkEnd w:id="3"/>
+      <w:bookmarkEnd w:id="2"/>
     </w:p>
     <w:p>
       <w:r>
@@ -3655,11 +3641,11 @@
       <w:pPr>
         <w:pStyle w:val="Kop2"/>
       </w:pPr>
-      <w:bookmarkStart w:id="4" w:name="_Toc11144728"/>
+      <w:bookmarkStart w:id="3" w:name="_Toc11144728"/>
       <w:r>
         <w:t>Aanpassen postcode</w:t>
       </w:r>
-      <w:bookmarkEnd w:id="4"/>
+      <w:bookmarkEnd w:id="3"/>
     </w:p>
     <w:p>
       <w:pPr>
@@ -4000,12 +3986,12 @@
       <w:pPr>
         <w:pStyle w:val="Kop1"/>
       </w:pPr>
-      <w:bookmarkStart w:id="5" w:name="_Toc11144729"/>
+      <w:bookmarkStart w:id="4" w:name="_Toc11144729"/>
       <w:r>
         <w:lastRenderedPageBreak/>
         <w:t>3 Testcases</w:t>
       </w:r>
-      <w:bookmarkEnd w:id="5"/>
+      <w:bookmarkEnd w:id="4"/>
     </w:p>
     <w:p>
       <w:r>
@@ -4025,11 +4011,11 @@
       <w:pPr>
         <w:pStyle w:val="Kop1"/>
       </w:pPr>
-      <w:bookmarkStart w:id="6" w:name="_Toc11144730"/>
+      <w:bookmarkStart w:id="5" w:name="_Toc11144730"/>
       <w:r>
         <w:t>Activity diagram</w:t>
       </w:r>
-      <w:bookmarkEnd w:id="6"/>
+      <w:bookmarkEnd w:id="5"/>
     </w:p>
     <w:p>
       <w:r>
@@ -4037,7 +4023,7 @@
           <w:noProof/>
         </w:rPr>
         <w:drawing>
-          <wp:anchor distT="0" distB="0" distL="114300" distR="114300" simplePos="0" relativeHeight="251658240" behindDoc="0" locked="0" layoutInCell="1" allowOverlap="1" wp14:anchorId="02ADA325" wp14:editId="784024CD">
+          <wp:anchor distT="0" distB="0" distL="114300" distR="114300" simplePos="0" relativeHeight="251657216" behindDoc="0" locked="0" layoutInCell="1" allowOverlap="1" wp14:anchorId="02ADA325" wp14:editId="784024CD">
             <wp:simplePos x="0" y="0"/>
             <wp:positionH relativeFrom="margin">
               <wp:posOffset>-635</wp:posOffset>
@@ -4185,12 +4171,12 @@
       <w:pPr>
         <w:pStyle w:val="Kop1"/>
       </w:pPr>
-      <w:bookmarkStart w:id="7" w:name="_Toc11144731"/>
+      <w:bookmarkStart w:id="6" w:name="_Toc11144731"/>
       <w:r>
         <w:lastRenderedPageBreak/>
         <w:t>Standaardwaarden</w:t>
       </w:r>
-      <w:bookmarkEnd w:id="7"/>
+      <w:bookmarkEnd w:id="6"/>
     </w:p>
     <w:p>
       <w:r>
@@ -4201,11 +4187,11 @@
       <w:pPr>
         <w:pStyle w:val="Kop2"/>
       </w:pPr>
-      <w:bookmarkStart w:id="8" w:name="_Toc11144732"/>
+      <w:bookmarkStart w:id="7" w:name="_Toc11144732"/>
       <w:r>
         <w:t>Registreren</w:t>
       </w:r>
-      <w:bookmarkEnd w:id="8"/>
+      <w:bookmarkEnd w:id="7"/>
     </w:p>
     <w:tbl>
       <w:tblPr>
@@ -4841,11 +4827,11 @@
       <w:pPr>
         <w:pStyle w:val="Kop2"/>
       </w:pPr>
-      <w:bookmarkStart w:id="9" w:name="_Toc11144733"/>
+      <w:bookmarkStart w:id="8" w:name="_Toc11144733"/>
       <w:r>
         <w:t>Inloggen</w:t>
       </w:r>
-      <w:bookmarkEnd w:id="9"/>
+      <w:bookmarkEnd w:id="8"/>
     </w:p>
     <w:p>
       <w:r>
@@ -4988,9 +4974,115 @@
       <w:pPr>
         <w:pStyle w:val="Kop2"/>
       </w:pPr>
-      <w:bookmarkStart w:id="10" w:name="_Toc11144734"/>
+      <w:bookmarkStart w:id="9" w:name="_Toc11144734"/>
       <w:r>
         <w:t>Herstellen wachtwoord</w:t>
+      </w:r>
+      <w:bookmarkEnd w:id="9"/>
+    </w:p>
+    <w:tbl>
+      <w:tblPr>
+        <w:tblStyle w:val="Rastertabel2-Accent3"/>
+        <w:tblW w:w="0" w:type="auto"/>
+        <w:tblLook w:val="04A0" w:firstRow="1" w:lastRow="0" w:firstColumn="1" w:lastColumn="0" w:noHBand="0" w:noVBand="1"/>
+      </w:tblPr>
+      <w:tblGrid>
+        <w:gridCol w:w="4531"/>
+        <w:gridCol w:w="4531"/>
+      </w:tblGrid>
+      <w:tr>
+        <w:trPr>
+          <w:cnfStyle w:val="100000000000" w:firstRow="1" w:lastRow="0" w:firstColumn="0" w:lastColumn="0" w:oddVBand="0" w:evenVBand="0" w:oddHBand="0" w:evenHBand="0" w:firstRowFirstColumn="0" w:firstRowLastColumn="0" w:lastRowFirstColumn="0" w:lastRowLastColumn="0"/>
+        </w:trPr>
+        <w:tc>
+          <w:tcPr>
+            <w:cnfStyle w:val="001000000000" w:firstRow="0" w:lastRow="0" w:firstColumn="1" w:lastColumn="0" w:oddVBand="0" w:evenVBand="0" w:oddHBand="0" w:evenHBand="0" w:firstRowFirstColumn="0" w:firstRowLastColumn="0" w:lastRowFirstColumn="0" w:lastRowLastColumn="0"/>
+            <w:tcW w:w="4531" w:type="dxa"/>
+            <w:tcBorders>
+              <w:left w:val="nil"/>
+            </w:tcBorders>
+            <w:hideMark/>
+          </w:tcPr>
+          <w:p>
+            <w:r>
+              <w:t>Veld</w:t>
+            </w:r>
+          </w:p>
+        </w:tc>
+        <w:tc>
+          <w:tcPr>
+            <w:tcW w:w="4531" w:type="dxa"/>
+            <w:tcBorders>
+              <w:right w:val="nil"/>
+            </w:tcBorders>
+            <w:hideMark/>
+          </w:tcPr>
+          <w:p>
+            <w:pPr>
+              <w:cnfStyle w:val="100000000000" w:firstRow="1" w:lastRow="0" w:firstColumn="0" w:lastColumn="0" w:oddVBand="0" w:evenVBand="0" w:oddHBand="0" w:evenHBand="0" w:firstRowFirstColumn="0" w:firstRowLastColumn="0" w:lastRowFirstColumn="0" w:lastRowLastColumn="0"/>
+            </w:pPr>
+            <w:r>
+              <w:t>Waarde</w:t>
+            </w:r>
+          </w:p>
+        </w:tc>
+      </w:tr>
+      <w:tr>
+        <w:trPr>
+          <w:cnfStyle w:val="000000100000" w:firstRow="0" w:lastRow="0" w:firstColumn="0" w:lastColumn="0" w:oddVBand="0" w:evenVBand="0" w:oddHBand="1" w:evenHBand="0" w:firstRowFirstColumn="0" w:firstRowLastColumn="0" w:lastRowFirstColumn="0" w:lastRowLastColumn="0"/>
+        </w:trPr>
+        <w:tc>
+          <w:tcPr>
+            <w:cnfStyle w:val="001000000000" w:firstRow="0" w:lastRow="0" w:firstColumn="1" w:lastColumn="0" w:oddVBand="0" w:evenVBand="0" w:oddHBand="0" w:evenHBand="0" w:firstRowFirstColumn="0" w:firstRowLastColumn="0" w:lastRowFirstColumn="0" w:lastRowLastColumn="0"/>
+            <w:tcW w:w="4531" w:type="dxa"/>
+            <w:tcBorders>
+              <w:top w:val="single" w:sz="2" w:space="0" w:color="C9C9C9" w:themeColor="accent3" w:themeTint="99"/>
+              <w:left w:val="nil"/>
+              <w:bottom w:val="single" w:sz="2" w:space="0" w:color="C9C9C9" w:themeColor="accent3" w:themeTint="99"/>
+              <w:right w:val="single" w:sz="2" w:space="0" w:color="C9C9C9" w:themeColor="accent3" w:themeTint="99"/>
+            </w:tcBorders>
+            <w:hideMark/>
+          </w:tcPr>
+          <w:p>
+            <w:r>
+              <w:t>Gebruikersnaam</w:t>
+            </w:r>
+          </w:p>
+        </w:tc>
+        <w:tc>
+          <w:tcPr>
+            <w:tcW w:w="4531" w:type="dxa"/>
+            <w:tcBorders>
+              <w:top w:val="single" w:sz="2" w:space="0" w:color="C9C9C9" w:themeColor="accent3" w:themeTint="99"/>
+              <w:left w:val="single" w:sz="2" w:space="0" w:color="C9C9C9" w:themeColor="accent3" w:themeTint="99"/>
+              <w:bottom w:val="single" w:sz="2" w:space="0" w:color="C9C9C9" w:themeColor="accent3" w:themeTint="99"/>
+              <w:right w:val="nil"/>
+            </w:tcBorders>
+            <w:hideMark/>
+          </w:tcPr>
+          <w:p>
+            <w:pPr>
+              <w:cnfStyle w:val="000000100000" w:firstRow="0" w:lastRow="0" w:firstColumn="0" w:lastColumn="0" w:oddVBand="0" w:evenVBand="0" w:oddHBand="1" w:evenHBand="0" w:firstRowFirstColumn="0" w:firstRowLastColumn="0" w:lastRowFirstColumn="0" w:lastRowLastColumn="0"/>
+            </w:pPr>
+            <w:r>
+              <w:t>Team13</w:t>
+            </w:r>
+          </w:p>
+        </w:tc>
+      </w:tr>
+    </w:tbl>
+    <w:p>
+      <w:pPr>
+        <w:pStyle w:val="Kop2"/>
+      </w:pPr>
+    </w:p>
+    <w:p>
+      <w:pPr>
+        <w:pStyle w:val="Kop2"/>
+      </w:pPr>
+      <w:bookmarkStart w:id="10" w:name="_Toc11144735"/>
+      <w:r>
+        <w:t>Plaats advertentie</w:t>
       </w:r>
       <w:bookmarkEnd w:id="10"/>
     </w:p>
@@ -5059,7 +5151,7 @@
           </w:tcPr>
           <w:p>
             <w:r>
-              <w:t>Gebruikersnaam</w:t>
+              <w:t>Artikel afbeelding</w:t>
             </w:r>
           </w:p>
         </w:tc>
@@ -5079,684 +5171,578 @@
               <w:cnfStyle w:val="000000100000" w:firstRow="0" w:lastRow="0" w:firstColumn="0" w:lastColumn="0" w:oddVBand="0" w:evenVBand="0" w:oddHBand="1" w:evenHBand="0" w:firstRowFirstColumn="0" w:firstRowLastColumn="0" w:lastRowFirstColumn="0" w:lastRowLastColumn="0"/>
             </w:pPr>
             <w:r>
-              <w:t>Team13</w:t>
+              <w:t xml:space="preserve">1 Afbeelding </w:t>
+            </w:r>
+          </w:p>
+        </w:tc>
+      </w:tr>
+      <w:tr>
+        <w:tc>
+          <w:tcPr>
+            <w:cnfStyle w:val="001000000000" w:firstRow="0" w:lastRow="0" w:firstColumn="1" w:lastColumn="0" w:oddVBand="0" w:evenVBand="0" w:oddHBand="0" w:evenHBand="0" w:firstRowFirstColumn="0" w:firstRowLastColumn="0" w:lastRowFirstColumn="0" w:lastRowLastColumn="0"/>
+            <w:tcW w:w="4531" w:type="dxa"/>
+            <w:tcBorders>
+              <w:top w:val="single" w:sz="2" w:space="0" w:color="C9C9C9" w:themeColor="accent3" w:themeTint="99"/>
+              <w:left w:val="nil"/>
+              <w:bottom w:val="single" w:sz="2" w:space="0" w:color="C9C9C9" w:themeColor="accent3" w:themeTint="99"/>
+              <w:right w:val="single" w:sz="2" w:space="0" w:color="C9C9C9" w:themeColor="accent3" w:themeTint="99"/>
+            </w:tcBorders>
+            <w:hideMark/>
+          </w:tcPr>
+          <w:p>
+            <w:r>
+              <w:t>Extra afbeeldingen</w:t>
+            </w:r>
+          </w:p>
+        </w:tc>
+        <w:tc>
+          <w:tcPr>
+            <w:tcW w:w="4531" w:type="dxa"/>
+            <w:tcBorders>
+              <w:top w:val="single" w:sz="2" w:space="0" w:color="C9C9C9" w:themeColor="accent3" w:themeTint="99"/>
+              <w:left w:val="single" w:sz="2" w:space="0" w:color="C9C9C9" w:themeColor="accent3" w:themeTint="99"/>
+              <w:bottom w:val="single" w:sz="2" w:space="0" w:color="C9C9C9" w:themeColor="accent3" w:themeTint="99"/>
+              <w:right w:val="nil"/>
+            </w:tcBorders>
+            <w:hideMark/>
+          </w:tcPr>
+          <w:p>
+            <w:pPr>
+              <w:cnfStyle w:val="000000000000" w:firstRow="0" w:lastRow="0" w:firstColumn="0" w:lastColumn="0" w:oddVBand="0" w:evenVBand="0" w:oddHBand="0" w:evenHBand="0" w:firstRowFirstColumn="0" w:firstRowLastColumn="0" w:lastRowFirstColumn="0" w:lastRowLastColumn="0"/>
+            </w:pPr>
+            <w:r>
+              <w:t>2 Afbeeldingen</w:t>
+            </w:r>
+          </w:p>
+        </w:tc>
+      </w:tr>
+      <w:tr>
+        <w:trPr>
+          <w:cnfStyle w:val="000000100000" w:firstRow="0" w:lastRow="0" w:firstColumn="0" w:lastColumn="0" w:oddVBand="0" w:evenVBand="0" w:oddHBand="1" w:evenHBand="0" w:firstRowFirstColumn="0" w:firstRowLastColumn="0" w:lastRowFirstColumn="0" w:lastRowLastColumn="0"/>
+        </w:trPr>
+        <w:tc>
+          <w:tcPr>
+            <w:cnfStyle w:val="001000000000" w:firstRow="0" w:lastRow="0" w:firstColumn="1" w:lastColumn="0" w:oddVBand="0" w:evenVBand="0" w:oddHBand="0" w:evenHBand="0" w:firstRowFirstColumn="0" w:firstRowLastColumn="0" w:lastRowFirstColumn="0" w:lastRowLastColumn="0"/>
+            <w:tcW w:w="4531" w:type="dxa"/>
+            <w:tcBorders>
+              <w:top w:val="single" w:sz="2" w:space="0" w:color="C9C9C9" w:themeColor="accent3" w:themeTint="99"/>
+              <w:left w:val="nil"/>
+              <w:bottom w:val="single" w:sz="2" w:space="0" w:color="C9C9C9" w:themeColor="accent3" w:themeTint="99"/>
+              <w:right w:val="single" w:sz="2" w:space="0" w:color="C9C9C9" w:themeColor="accent3" w:themeTint="99"/>
+            </w:tcBorders>
+            <w:hideMark/>
+          </w:tcPr>
+          <w:p>
+            <w:r>
+              <w:t>Titel</w:t>
+            </w:r>
+          </w:p>
+        </w:tc>
+        <w:tc>
+          <w:tcPr>
+            <w:tcW w:w="4531" w:type="dxa"/>
+            <w:tcBorders>
+              <w:top w:val="single" w:sz="2" w:space="0" w:color="C9C9C9" w:themeColor="accent3" w:themeTint="99"/>
+              <w:left w:val="single" w:sz="2" w:space="0" w:color="C9C9C9" w:themeColor="accent3" w:themeTint="99"/>
+              <w:bottom w:val="single" w:sz="2" w:space="0" w:color="C9C9C9" w:themeColor="accent3" w:themeTint="99"/>
+              <w:right w:val="nil"/>
+            </w:tcBorders>
+            <w:hideMark/>
+          </w:tcPr>
+          <w:p>
+            <w:pPr>
+              <w:cnfStyle w:val="000000100000" w:firstRow="0" w:lastRow="0" w:firstColumn="0" w:lastColumn="0" w:oddVBand="0" w:evenVBand="0" w:oddHBand="1" w:evenHBand="0" w:firstRowFirstColumn="0" w:firstRowLastColumn="0" w:lastRowFirstColumn="0" w:lastRowLastColumn="0"/>
+            </w:pPr>
+            <w:r>
+              <w:t xml:space="preserve">Test advertentie </w:t>
+            </w:r>
+          </w:p>
+        </w:tc>
+      </w:tr>
+      <w:tr>
+        <w:tc>
+          <w:tcPr>
+            <w:cnfStyle w:val="001000000000" w:firstRow="0" w:lastRow="0" w:firstColumn="1" w:lastColumn="0" w:oddVBand="0" w:evenVBand="0" w:oddHBand="0" w:evenHBand="0" w:firstRowFirstColumn="0" w:firstRowLastColumn="0" w:lastRowFirstColumn="0" w:lastRowLastColumn="0"/>
+            <w:tcW w:w="4531" w:type="dxa"/>
+            <w:tcBorders>
+              <w:top w:val="single" w:sz="2" w:space="0" w:color="C9C9C9" w:themeColor="accent3" w:themeTint="99"/>
+              <w:left w:val="nil"/>
+              <w:bottom w:val="single" w:sz="2" w:space="0" w:color="C9C9C9" w:themeColor="accent3" w:themeTint="99"/>
+              <w:right w:val="single" w:sz="2" w:space="0" w:color="C9C9C9" w:themeColor="accent3" w:themeTint="99"/>
+            </w:tcBorders>
+            <w:hideMark/>
+          </w:tcPr>
+          <w:p>
+            <w:r>
+              <w:t>Beschrijving</w:t>
+            </w:r>
+          </w:p>
+        </w:tc>
+        <w:tc>
+          <w:tcPr>
+            <w:tcW w:w="4531" w:type="dxa"/>
+            <w:tcBorders>
+              <w:top w:val="single" w:sz="2" w:space="0" w:color="C9C9C9" w:themeColor="accent3" w:themeTint="99"/>
+              <w:left w:val="single" w:sz="2" w:space="0" w:color="C9C9C9" w:themeColor="accent3" w:themeTint="99"/>
+              <w:bottom w:val="single" w:sz="2" w:space="0" w:color="C9C9C9" w:themeColor="accent3" w:themeTint="99"/>
+              <w:right w:val="nil"/>
+            </w:tcBorders>
+            <w:hideMark/>
+          </w:tcPr>
+          <w:p>
+            <w:pPr>
+              <w:cnfStyle w:val="000000000000" w:firstRow="0" w:lastRow="0" w:firstColumn="0" w:lastColumn="0" w:oddVBand="0" w:evenVBand="0" w:oddHBand="0" w:evenHBand="0" w:firstRowFirstColumn="0" w:firstRowLastColumn="0" w:lastRowFirstColumn="0" w:lastRowLastColumn="0"/>
+            </w:pPr>
+            <w:r>
+              <w:t>Dit is een test advertentie, hier staat ook een klein stukje beschrijving. Eigenlijk is het meer opvulling.</w:t>
+            </w:r>
+          </w:p>
+        </w:tc>
+      </w:tr>
+      <w:tr>
+        <w:trPr>
+          <w:cnfStyle w:val="000000100000" w:firstRow="0" w:lastRow="0" w:firstColumn="0" w:lastColumn="0" w:oddVBand="0" w:evenVBand="0" w:oddHBand="1" w:evenHBand="0" w:firstRowFirstColumn="0" w:firstRowLastColumn="0" w:lastRowFirstColumn="0" w:lastRowLastColumn="0"/>
+        </w:trPr>
+        <w:tc>
+          <w:tcPr>
+            <w:cnfStyle w:val="001000000000" w:firstRow="0" w:lastRow="0" w:firstColumn="1" w:lastColumn="0" w:oddVBand="0" w:evenVBand="0" w:oddHBand="0" w:evenHBand="0" w:firstRowFirstColumn="0" w:firstRowLastColumn="0" w:lastRowFirstColumn="0" w:lastRowLastColumn="0"/>
+            <w:tcW w:w="4531" w:type="dxa"/>
+            <w:tcBorders>
+              <w:top w:val="single" w:sz="2" w:space="0" w:color="C9C9C9" w:themeColor="accent3" w:themeTint="99"/>
+              <w:left w:val="nil"/>
+              <w:bottom w:val="single" w:sz="2" w:space="0" w:color="C9C9C9" w:themeColor="accent3" w:themeTint="99"/>
+              <w:right w:val="single" w:sz="2" w:space="0" w:color="C9C9C9" w:themeColor="accent3" w:themeTint="99"/>
+            </w:tcBorders>
+            <w:hideMark/>
+          </w:tcPr>
+          <w:p>
+            <w:r>
+              <w:t>Rubriek</w:t>
+            </w:r>
+          </w:p>
+        </w:tc>
+        <w:tc>
+          <w:tcPr>
+            <w:tcW w:w="4531" w:type="dxa"/>
+            <w:tcBorders>
+              <w:top w:val="single" w:sz="2" w:space="0" w:color="C9C9C9" w:themeColor="accent3" w:themeTint="99"/>
+              <w:left w:val="single" w:sz="2" w:space="0" w:color="C9C9C9" w:themeColor="accent3" w:themeTint="99"/>
+              <w:bottom w:val="single" w:sz="2" w:space="0" w:color="C9C9C9" w:themeColor="accent3" w:themeTint="99"/>
+              <w:right w:val="nil"/>
+            </w:tcBorders>
+            <w:hideMark/>
+          </w:tcPr>
+          <w:p>
+            <w:pPr>
+              <w:cnfStyle w:val="000000100000" w:firstRow="0" w:lastRow="0" w:firstColumn="0" w:lastColumn="0" w:oddVBand="0" w:evenVBand="0" w:oddHBand="1" w:evenHBand="0" w:firstRowFirstColumn="0" w:firstRowLastColumn="0" w:lastRowFirstColumn="0" w:lastRowLastColumn="0"/>
+            </w:pPr>
+            <w:r>
+              <w:t>(post) kaarten</w:t>
+            </w:r>
+          </w:p>
+        </w:tc>
+      </w:tr>
+      <w:tr>
+        <w:tc>
+          <w:tcPr>
+            <w:cnfStyle w:val="001000000000" w:firstRow="0" w:lastRow="0" w:firstColumn="1" w:lastColumn="0" w:oddVBand="0" w:evenVBand="0" w:oddHBand="0" w:evenHBand="0" w:firstRowFirstColumn="0" w:firstRowLastColumn="0" w:lastRowFirstColumn="0" w:lastRowLastColumn="0"/>
+            <w:tcW w:w="4531" w:type="dxa"/>
+            <w:tcBorders>
+              <w:top w:val="single" w:sz="2" w:space="0" w:color="C9C9C9" w:themeColor="accent3" w:themeTint="99"/>
+              <w:left w:val="nil"/>
+              <w:bottom w:val="single" w:sz="2" w:space="0" w:color="C9C9C9" w:themeColor="accent3" w:themeTint="99"/>
+              <w:right w:val="single" w:sz="2" w:space="0" w:color="C9C9C9" w:themeColor="accent3" w:themeTint="99"/>
+            </w:tcBorders>
+            <w:hideMark/>
+          </w:tcPr>
+          <w:p>
+            <w:r>
+              <w:t>Startprijs</w:t>
+            </w:r>
+          </w:p>
+        </w:tc>
+        <w:tc>
+          <w:tcPr>
+            <w:tcW w:w="4531" w:type="dxa"/>
+            <w:tcBorders>
+              <w:top w:val="single" w:sz="2" w:space="0" w:color="C9C9C9" w:themeColor="accent3" w:themeTint="99"/>
+              <w:left w:val="single" w:sz="2" w:space="0" w:color="C9C9C9" w:themeColor="accent3" w:themeTint="99"/>
+              <w:bottom w:val="single" w:sz="2" w:space="0" w:color="C9C9C9" w:themeColor="accent3" w:themeTint="99"/>
+              <w:right w:val="nil"/>
+            </w:tcBorders>
+            <w:hideMark/>
+          </w:tcPr>
+          <w:p>
+            <w:pPr>
+              <w:cnfStyle w:val="000000000000" w:firstRow="0" w:lastRow="0" w:firstColumn="0" w:lastColumn="0" w:oddVBand="0" w:evenVBand="0" w:oddHBand="0" w:evenHBand="0" w:firstRowFirstColumn="0" w:firstRowLastColumn="0" w:lastRowFirstColumn="0" w:lastRowLastColumn="0"/>
+            </w:pPr>
+            <w:r>
+              <w:t>105,00</w:t>
+            </w:r>
+          </w:p>
+        </w:tc>
+      </w:tr>
+      <w:tr>
+        <w:trPr>
+          <w:cnfStyle w:val="000000100000" w:firstRow="0" w:lastRow="0" w:firstColumn="0" w:lastColumn="0" w:oddVBand="0" w:evenVBand="0" w:oddHBand="1" w:evenHBand="0" w:firstRowFirstColumn="0" w:firstRowLastColumn="0" w:lastRowFirstColumn="0" w:lastRowLastColumn="0"/>
+        </w:trPr>
+        <w:tc>
+          <w:tcPr>
+            <w:cnfStyle w:val="001000000000" w:firstRow="0" w:lastRow="0" w:firstColumn="1" w:lastColumn="0" w:oddVBand="0" w:evenVBand="0" w:oddHBand="0" w:evenHBand="0" w:firstRowFirstColumn="0" w:firstRowLastColumn="0" w:lastRowFirstColumn="0" w:lastRowLastColumn="0"/>
+            <w:tcW w:w="4531" w:type="dxa"/>
+            <w:tcBorders>
+              <w:top w:val="single" w:sz="2" w:space="0" w:color="C9C9C9" w:themeColor="accent3" w:themeTint="99"/>
+              <w:left w:val="nil"/>
+              <w:bottom w:val="single" w:sz="2" w:space="0" w:color="C9C9C9" w:themeColor="accent3" w:themeTint="99"/>
+              <w:right w:val="single" w:sz="2" w:space="0" w:color="C9C9C9" w:themeColor="accent3" w:themeTint="99"/>
+            </w:tcBorders>
+            <w:hideMark/>
+          </w:tcPr>
+          <w:p>
+            <w:r>
+              <w:t>Betalingswijze</w:t>
+            </w:r>
+          </w:p>
+        </w:tc>
+        <w:tc>
+          <w:tcPr>
+            <w:tcW w:w="4531" w:type="dxa"/>
+            <w:tcBorders>
+              <w:top w:val="single" w:sz="2" w:space="0" w:color="C9C9C9" w:themeColor="accent3" w:themeTint="99"/>
+              <w:left w:val="single" w:sz="2" w:space="0" w:color="C9C9C9" w:themeColor="accent3" w:themeTint="99"/>
+              <w:bottom w:val="single" w:sz="2" w:space="0" w:color="C9C9C9" w:themeColor="accent3" w:themeTint="99"/>
+              <w:right w:val="nil"/>
+            </w:tcBorders>
+            <w:hideMark/>
+          </w:tcPr>
+          <w:p>
+            <w:pPr>
+              <w:cnfStyle w:val="000000100000" w:firstRow="0" w:lastRow="0" w:firstColumn="0" w:lastColumn="0" w:oddVBand="0" w:evenVBand="0" w:oddHBand="1" w:evenHBand="0" w:firstRowFirstColumn="0" w:firstRowLastColumn="0" w:lastRowFirstColumn="0" w:lastRowLastColumn="0"/>
+            </w:pPr>
+            <w:proofErr w:type="spellStart"/>
+            <w:r>
+              <w:t>iDeal</w:t>
+            </w:r>
+            <w:proofErr w:type="spellEnd"/>
+          </w:p>
+        </w:tc>
+      </w:tr>
+      <w:tr>
+        <w:tc>
+          <w:tcPr>
+            <w:cnfStyle w:val="001000000000" w:firstRow="0" w:lastRow="0" w:firstColumn="1" w:lastColumn="0" w:oddVBand="0" w:evenVBand="0" w:oddHBand="0" w:evenHBand="0" w:firstRowFirstColumn="0" w:firstRowLastColumn="0" w:lastRowFirstColumn="0" w:lastRowLastColumn="0"/>
+            <w:tcW w:w="4531" w:type="dxa"/>
+            <w:tcBorders>
+              <w:top w:val="single" w:sz="2" w:space="0" w:color="C9C9C9" w:themeColor="accent3" w:themeTint="99"/>
+              <w:left w:val="nil"/>
+              <w:bottom w:val="single" w:sz="2" w:space="0" w:color="C9C9C9" w:themeColor="accent3" w:themeTint="99"/>
+              <w:right w:val="single" w:sz="2" w:space="0" w:color="C9C9C9" w:themeColor="accent3" w:themeTint="99"/>
+            </w:tcBorders>
+            <w:hideMark/>
+          </w:tcPr>
+          <w:p>
+            <w:r>
+              <w:t>Betalingsinstructies</w:t>
+            </w:r>
+          </w:p>
+        </w:tc>
+        <w:tc>
+          <w:tcPr>
+            <w:tcW w:w="4531" w:type="dxa"/>
+            <w:tcBorders>
+              <w:top w:val="single" w:sz="2" w:space="0" w:color="C9C9C9" w:themeColor="accent3" w:themeTint="99"/>
+              <w:left w:val="single" w:sz="2" w:space="0" w:color="C9C9C9" w:themeColor="accent3" w:themeTint="99"/>
+              <w:bottom w:val="single" w:sz="2" w:space="0" w:color="C9C9C9" w:themeColor="accent3" w:themeTint="99"/>
+              <w:right w:val="nil"/>
+            </w:tcBorders>
+            <w:hideMark/>
+          </w:tcPr>
+          <w:p>
+            <w:pPr>
+              <w:cnfStyle w:val="000000000000" w:firstRow="0" w:lastRow="0" w:firstColumn="0" w:lastColumn="0" w:oddVBand="0" w:evenVBand="0" w:oddHBand="0" w:evenHBand="0" w:firstRowFirstColumn="0" w:firstRowLastColumn="0" w:lastRowFirstColumn="0" w:lastRowLastColumn="0"/>
+            </w:pPr>
+            <w:r>
+              <w:t>Binnen 24 uur betaald</w:t>
+            </w:r>
+          </w:p>
+        </w:tc>
+      </w:tr>
+      <w:tr>
+        <w:trPr>
+          <w:cnfStyle w:val="000000100000" w:firstRow="0" w:lastRow="0" w:firstColumn="0" w:lastColumn="0" w:oddVBand="0" w:evenVBand="0" w:oddHBand="1" w:evenHBand="0" w:firstRowFirstColumn="0" w:firstRowLastColumn="0" w:lastRowFirstColumn="0" w:lastRowLastColumn="0"/>
+        </w:trPr>
+        <w:tc>
+          <w:tcPr>
+            <w:cnfStyle w:val="001000000000" w:firstRow="0" w:lastRow="0" w:firstColumn="1" w:lastColumn="0" w:oddVBand="0" w:evenVBand="0" w:oddHBand="0" w:evenHBand="0" w:firstRowFirstColumn="0" w:firstRowLastColumn="0" w:lastRowFirstColumn="0" w:lastRowLastColumn="0"/>
+            <w:tcW w:w="4531" w:type="dxa"/>
+            <w:tcBorders>
+              <w:top w:val="single" w:sz="2" w:space="0" w:color="C9C9C9" w:themeColor="accent3" w:themeTint="99"/>
+              <w:left w:val="nil"/>
+              <w:bottom w:val="single" w:sz="2" w:space="0" w:color="C9C9C9" w:themeColor="accent3" w:themeTint="99"/>
+              <w:right w:val="single" w:sz="2" w:space="0" w:color="C9C9C9" w:themeColor="accent3" w:themeTint="99"/>
+            </w:tcBorders>
+            <w:hideMark/>
+          </w:tcPr>
+          <w:p>
+            <w:r>
+              <w:t>Plaatsnaam</w:t>
+            </w:r>
+          </w:p>
+        </w:tc>
+        <w:tc>
+          <w:tcPr>
+            <w:tcW w:w="4531" w:type="dxa"/>
+            <w:tcBorders>
+              <w:top w:val="single" w:sz="2" w:space="0" w:color="C9C9C9" w:themeColor="accent3" w:themeTint="99"/>
+              <w:left w:val="single" w:sz="2" w:space="0" w:color="C9C9C9" w:themeColor="accent3" w:themeTint="99"/>
+              <w:bottom w:val="single" w:sz="2" w:space="0" w:color="C9C9C9" w:themeColor="accent3" w:themeTint="99"/>
+              <w:right w:val="nil"/>
+            </w:tcBorders>
+            <w:hideMark/>
+          </w:tcPr>
+          <w:p>
+            <w:pPr>
+              <w:cnfStyle w:val="000000100000" w:firstRow="0" w:lastRow="0" w:firstColumn="0" w:lastColumn="0" w:oddVBand="0" w:evenVBand="0" w:oddHBand="1" w:evenHBand="0" w:firstRowFirstColumn="0" w:firstRowLastColumn="0" w:lastRowFirstColumn="0" w:lastRowLastColumn="0"/>
+            </w:pPr>
+            <w:r>
+              <w:t>Amsterdam</w:t>
+            </w:r>
+          </w:p>
+        </w:tc>
+      </w:tr>
+      <w:tr>
+        <w:tc>
+          <w:tcPr>
+            <w:cnfStyle w:val="001000000000" w:firstRow="0" w:lastRow="0" w:firstColumn="1" w:lastColumn="0" w:oddVBand="0" w:evenVBand="0" w:oddHBand="0" w:evenHBand="0" w:firstRowFirstColumn="0" w:firstRowLastColumn="0" w:lastRowFirstColumn="0" w:lastRowLastColumn="0"/>
+            <w:tcW w:w="4531" w:type="dxa"/>
+            <w:tcBorders>
+              <w:top w:val="single" w:sz="2" w:space="0" w:color="C9C9C9" w:themeColor="accent3" w:themeTint="99"/>
+              <w:left w:val="nil"/>
+              <w:bottom w:val="single" w:sz="2" w:space="0" w:color="C9C9C9" w:themeColor="accent3" w:themeTint="99"/>
+              <w:right w:val="single" w:sz="2" w:space="0" w:color="C9C9C9" w:themeColor="accent3" w:themeTint="99"/>
+            </w:tcBorders>
+            <w:hideMark/>
+          </w:tcPr>
+          <w:p>
+            <w:r>
+              <w:t>Land</w:t>
+            </w:r>
+          </w:p>
+        </w:tc>
+        <w:tc>
+          <w:tcPr>
+            <w:tcW w:w="4531" w:type="dxa"/>
+            <w:tcBorders>
+              <w:top w:val="single" w:sz="2" w:space="0" w:color="C9C9C9" w:themeColor="accent3" w:themeTint="99"/>
+              <w:left w:val="single" w:sz="2" w:space="0" w:color="C9C9C9" w:themeColor="accent3" w:themeTint="99"/>
+              <w:bottom w:val="single" w:sz="2" w:space="0" w:color="C9C9C9" w:themeColor="accent3" w:themeTint="99"/>
+              <w:right w:val="nil"/>
+            </w:tcBorders>
+            <w:hideMark/>
+          </w:tcPr>
+          <w:p>
+            <w:pPr>
+              <w:cnfStyle w:val="000000000000" w:firstRow="0" w:lastRow="0" w:firstColumn="0" w:lastColumn="0" w:oddVBand="0" w:evenVBand="0" w:oddHBand="0" w:evenHBand="0" w:firstRowFirstColumn="0" w:firstRowLastColumn="0" w:lastRowFirstColumn="0" w:lastRowLastColumn="0"/>
+            </w:pPr>
+            <w:r>
+              <w:t>Nederland</w:t>
+            </w:r>
+          </w:p>
+        </w:tc>
+      </w:tr>
+      <w:tr>
+        <w:trPr>
+          <w:cnfStyle w:val="000000100000" w:firstRow="0" w:lastRow="0" w:firstColumn="0" w:lastColumn="0" w:oddVBand="0" w:evenVBand="0" w:oddHBand="1" w:evenHBand="0" w:firstRowFirstColumn="0" w:firstRowLastColumn="0" w:lastRowFirstColumn="0" w:lastRowLastColumn="0"/>
+        </w:trPr>
+        <w:tc>
+          <w:tcPr>
+            <w:cnfStyle w:val="001000000000" w:firstRow="0" w:lastRow="0" w:firstColumn="1" w:lastColumn="0" w:oddVBand="0" w:evenVBand="0" w:oddHBand="0" w:evenHBand="0" w:firstRowFirstColumn="0" w:firstRowLastColumn="0" w:lastRowFirstColumn="0" w:lastRowLastColumn="0"/>
+            <w:tcW w:w="4531" w:type="dxa"/>
+            <w:tcBorders>
+              <w:top w:val="single" w:sz="2" w:space="0" w:color="C9C9C9" w:themeColor="accent3" w:themeTint="99"/>
+              <w:left w:val="nil"/>
+              <w:bottom w:val="single" w:sz="2" w:space="0" w:color="C9C9C9" w:themeColor="accent3" w:themeTint="99"/>
+              <w:right w:val="single" w:sz="2" w:space="0" w:color="C9C9C9" w:themeColor="accent3" w:themeTint="99"/>
+            </w:tcBorders>
+            <w:hideMark/>
+          </w:tcPr>
+          <w:p>
+            <w:r>
+              <w:lastRenderedPageBreak/>
+              <w:t>Looptijd</w:t>
+            </w:r>
+          </w:p>
+        </w:tc>
+        <w:tc>
+          <w:tcPr>
+            <w:tcW w:w="4531" w:type="dxa"/>
+            <w:tcBorders>
+              <w:top w:val="single" w:sz="2" w:space="0" w:color="C9C9C9" w:themeColor="accent3" w:themeTint="99"/>
+              <w:left w:val="single" w:sz="2" w:space="0" w:color="C9C9C9" w:themeColor="accent3" w:themeTint="99"/>
+              <w:bottom w:val="single" w:sz="2" w:space="0" w:color="C9C9C9" w:themeColor="accent3" w:themeTint="99"/>
+              <w:right w:val="nil"/>
+            </w:tcBorders>
+            <w:hideMark/>
+          </w:tcPr>
+          <w:p>
+            <w:pPr>
+              <w:cnfStyle w:val="000000100000" w:firstRow="0" w:lastRow="0" w:firstColumn="0" w:lastColumn="0" w:oddVBand="0" w:evenVBand="0" w:oddHBand="1" w:evenHBand="0" w:firstRowFirstColumn="0" w:firstRowLastColumn="0" w:lastRowFirstColumn="0" w:lastRowLastColumn="0"/>
+            </w:pPr>
+            <w:r>
+              <w:t>7 dagen</w:t>
+            </w:r>
+          </w:p>
+        </w:tc>
+      </w:tr>
+      <w:tr>
+        <w:tc>
+          <w:tcPr>
+            <w:cnfStyle w:val="001000000000" w:firstRow="0" w:lastRow="0" w:firstColumn="1" w:lastColumn="0" w:oddVBand="0" w:evenVBand="0" w:oddHBand="0" w:evenHBand="0" w:firstRowFirstColumn="0" w:firstRowLastColumn="0" w:lastRowFirstColumn="0" w:lastRowLastColumn="0"/>
+            <w:tcW w:w="4531" w:type="dxa"/>
+            <w:tcBorders>
+              <w:top w:val="single" w:sz="2" w:space="0" w:color="C9C9C9" w:themeColor="accent3" w:themeTint="99"/>
+              <w:left w:val="nil"/>
+              <w:bottom w:val="single" w:sz="2" w:space="0" w:color="C9C9C9" w:themeColor="accent3" w:themeTint="99"/>
+              <w:right w:val="single" w:sz="2" w:space="0" w:color="C9C9C9" w:themeColor="accent3" w:themeTint="99"/>
+            </w:tcBorders>
+            <w:hideMark/>
+          </w:tcPr>
+          <w:p>
+            <w:r>
+              <w:t>Eindtijd veiling</w:t>
+            </w:r>
+          </w:p>
+        </w:tc>
+        <w:tc>
+          <w:tcPr>
+            <w:tcW w:w="4531" w:type="dxa"/>
+            <w:tcBorders>
+              <w:top w:val="single" w:sz="2" w:space="0" w:color="C9C9C9" w:themeColor="accent3" w:themeTint="99"/>
+              <w:left w:val="single" w:sz="2" w:space="0" w:color="C9C9C9" w:themeColor="accent3" w:themeTint="99"/>
+              <w:bottom w:val="single" w:sz="2" w:space="0" w:color="C9C9C9" w:themeColor="accent3" w:themeTint="99"/>
+              <w:right w:val="nil"/>
+            </w:tcBorders>
+            <w:hideMark/>
+          </w:tcPr>
+          <w:p>
+            <w:pPr>
+              <w:cnfStyle w:val="000000000000" w:firstRow="0" w:lastRow="0" w:firstColumn="0" w:lastColumn="0" w:oddVBand="0" w:evenVBand="0" w:oddHBand="0" w:evenHBand="0" w:firstRowFirstColumn="0" w:firstRowLastColumn="0" w:lastRowFirstColumn="0" w:lastRowLastColumn="0"/>
+            </w:pPr>
+            <w:r>
+              <w:t>--leeg--</w:t>
+            </w:r>
+          </w:p>
+        </w:tc>
+      </w:tr>
+      <w:tr>
+        <w:trPr>
+          <w:cnfStyle w:val="000000100000" w:firstRow="0" w:lastRow="0" w:firstColumn="0" w:lastColumn="0" w:oddVBand="0" w:evenVBand="0" w:oddHBand="1" w:evenHBand="0" w:firstRowFirstColumn="0" w:firstRowLastColumn="0" w:lastRowFirstColumn="0" w:lastRowLastColumn="0"/>
+        </w:trPr>
+        <w:tc>
+          <w:tcPr>
+            <w:cnfStyle w:val="001000000000" w:firstRow="0" w:lastRow="0" w:firstColumn="1" w:lastColumn="0" w:oddVBand="0" w:evenVBand="0" w:oddHBand="0" w:evenHBand="0" w:firstRowFirstColumn="0" w:firstRowLastColumn="0" w:lastRowFirstColumn="0" w:lastRowLastColumn="0"/>
+            <w:tcW w:w="4531" w:type="dxa"/>
+            <w:tcBorders>
+              <w:top w:val="single" w:sz="2" w:space="0" w:color="C9C9C9" w:themeColor="accent3" w:themeTint="99"/>
+              <w:left w:val="nil"/>
+              <w:bottom w:val="single" w:sz="2" w:space="0" w:color="C9C9C9" w:themeColor="accent3" w:themeTint="99"/>
+              <w:right w:val="single" w:sz="2" w:space="0" w:color="C9C9C9" w:themeColor="accent3" w:themeTint="99"/>
+            </w:tcBorders>
+            <w:hideMark/>
+          </w:tcPr>
+          <w:p>
+            <w:r>
+              <w:t>Verzendkosten</w:t>
+            </w:r>
+          </w:p>
+        </w:tc>
+        <w:tc>
+          <w:tcPr>
+            <w:tcW w:w="4531" w:type="dxa"/>
+            <w:tcBorders>
+              <w:top w:val="single" w:sz="2" w:space="0" w:color="C9C9C9" w:themeColor="accent3" w:themeTint="99"/>
+              <w:left w:val="single" w:sz="2" w:space="0" w:color="C9C9C9" w:themeColor="accent3" w:themeTint="99"/>
+              <w:bottom w:val="single" w:sz="2" w:space="0" w:color="C9C9C9" w:themeColor="accent3" w:themeTint="99"/>
+              <w:right w:val="nil"/>
+            </w:tcBorders>
+            <w:hideMark/>
+          </w:tcPr>
+          <w:p>
+            <w:pPr>
+              <w:cnfStyle w:val="000000100000" w:firstRow="0" w:lastRow="0" w:firstColumn="0" w:lastColumn="0" w:oddVBand="0" w:evenVBand="0" w:oddHBand="1" w:evenHBand="0" w:firstRowFirstColumn="0" w:firstRowLastColumn="0" w:lastRowFirstColumn="0" w:lastRowLastColumn="0"/>
+            </w:pPr>
+            <w:r>
+              <w:t>6,50</w:t>
+            </w:r>
+          </w:p>
+        </w:tc>
+      </w:tr>
+      <w:tr>
+        <w:tc>
+          <w:tcPr>
+            <w:cnfStyle w:val="001000000000" w:firstRow="0" w:lastRow="0" w:firstColumn="1" w:lastColumn="0" w:oddVBand="0" w:evenVBand="0" w:oddHBand="0" w:evenHBand="0" w:firstRowFirstColumn="0" w:firstRowLastColumn="0" w:lastRowFirstColumn="0" w:lastRowLastColumn="0"/>
+            <w:tcW w:w="4531" w:type="dxa"/>
+            <w:tcBorders>
+              <w:top w:val="single" w:sz="2" w:space="0" w:color="C9C9C9" w:themeColor="accent3" w:themeTint="99"/>
+              <w:left w:val="nil"/>
+              <w:bottom w:val="single" w:sz="2" w:space="0" w:color="C9C9C9" w:themeColor="accent3" w:themeTint="99"/>
+              <w:right w:val="single" w:sz="2" w:space="0" w:color="C9C9C9" w:themeColor="accent3" w:themeTint="99"/>
+            </w:tcBorders>
+            <w:hideMark/>
+          </w:tcPr>
+          <w:p>
+            <w:r>
+              <w:t xml:space="preserve">Verzendinstructies </w:t>
+            </w:r>
+          </w:p>
+        </w:tc>
+        <w:tc>
+          <w:tcPr>
+            <w:tcW w:w="4531" w:type="dxa"/>
+            <w:tcBorders>
+              <w:top w:val="single" w:sz="2" w:space="0" w:color="C9C9C9" w:themeColor="accent3" w:themeTint="99"/>
+              <w:left w:val="single" w:sz="2" w:space="0" w:color="C9C9C9" w:themeColor="accent3" w:themeTint="99"/>
+              <w:bottom w:val="single" w:sz="2" w:space="0" w:color="C9C9C9" w:themeColor="accent3" w:themeTint="99"/>
+              <w:right w:val="nil"/>
+            </w:tcBorders>
+            <w:hideMark/>
+          </w:tcPr>
+          <w:p>
+            <w:pPr>
+              <w:cnfStyle w:val="000000000000" w:firstRow="0" w:lastRow="0" w:firstColumn="0" w:lastColumn="0" w:oddVBand="0" w:evenVBand="0" w:oddHBand="0" w:evenHBand="0" w:firstRowFirstColumn="0" w:firstRowLastColumn="0" w:lastRowFirstColumn="0" w:lastRowLastColumn="0"/>
+            </w:pPr>
+            <w:r>
+              <w:t>Het liefst ophalen</w:t>
             </w:r>
           </w:p>
         </w:tc>
       </w:tr>
     </w:tbl>
     <w:p>
+      <w:r>
+        <w:br w:type="page"/>
+      </w:r>
+    </w:p>
+    <w:p>
       <w:pPr>
-        <w:pStyle w:val="Kop2"/>
+        <w:pStyle w:val="Kop1"/>
       </w:pPr>
+      <w:bookmarkStart w:id="11" w:name="_Toc11144736"/>
+      <w:r>
+        <w:lastRenderedPageBreak/>
+        <w:t>4 Registreren</w:t>
+      </w:r>
+      <w:bookmarkEnd w:id="11"/>
     </w:p>
     <w:p>
       <w:pPr>
         <w:pStyle w:val="Kop2"/>
       </w:pPr>
-      <w:bookmarkStart w:id="11" w:name="_Toc11144735"/>
-      <w:r>
-        <w:t>Plaats advertentie</w:t>
-      </w:r>
-      <w:bookmarkEnd w:id="11"/>
-    </w:p>
-    <w:tbl>
-      <w:tblPr>
-        <w:tblStyle w:val="Rastertabel2-Accent3"/>
-        <w:tblW w:w="0" w:type="auto"/>
-        <w:tblLook w:val="04A0" w:firstRow="1" w:lastRow="0" w:firstColumn="1" w:lastColumn="0" w:noHBand="0" w:noVBand="1"/>
-      </w:tblPr>
-      <w:tblGrid>
-        <w:gridCol w:w="4531"/>
-        <w:gridCol w:w="4531"/>
-      </w:tblGrid>
-      <w:tr>
-        <w:trPr>
-          <w:cnfStyle w:val="100000000000" w:firstRow="1" w:lastRow="0" w:firstColumn="0" w:lastColumn="0" w:oddVBand="0" w:evenVBand="0" w:oddHBand="0" w:evenHBand="0" w:firstRowFirstColumn="0" w:firstRowLastColumn="0" w:lastRowFirstColumn="0" w:lastRowLastColumn="0"/>
-        </w:trPr>
-        <w:tc>
-          <w:tcPr>
-            <w:cnfStyle w:val="001000000000" w:firstRow="0" w:lastRow="0" w:firstColumn="1" w:lastColumn="0" w:oddVBand="0" w:evenVBand="0" w:oddHBand="0" w:evenHBand="0" w:firstRowFirstColumn="0" w:firstRowLastColumn="0" w:lastRowFirstColumn="0" w:lastRowLastColumn="0"/>
-            <w:tcW w:w="4531" w:type="dxa"/>
-            <w:tcBorders>
-              <w:left w:val="nil"/>
-            </w:tcBorders>
-            <w:hideMark/>
-          </w:tcPr>
-          <w:p>
-            <w:r>
-              <w:t>Veld</w:t>
-            </w:r>
-          </w:p>
-        </w:tc>
-        <w:tc>
-          <w:tcPr>
-            <w:tcW w:w="4531" w:type="dxa"/>
-            <w:tcBorders>
-              <w:right w:val="nil"/>
-            </w:tcBorders>
-            <w:hideMark/>
-          </w:tcPr>
-          <w:p>
-            <w:pPr>
-              <w:cnfStyle w:val="100000000000" w:firstRow="1" w:lastRow="0" w:firstColumn="0" w:lastColumn="0" w:oddVBand="0" w:evenVBand="0" w:oddHBand="0" w:evenHBand="0" w:firstRowFirstColumn="0" w:firstRowLastColumn="0" w:lastRowFirstColumn="0" w:lastRowLastColumn="0"/>
-            </w:pPr>
-            <w:r>
-              <w:t>Waarde</w:t>
-            </w:r>
-          </w:p>
-        </w:tc>
-      </w:tr>
-      <w:tr>
-        <w:trPr>
-          <w:cnfStyle w:val="000000100000" w:firstRow="0" w:lastRow="0" w:firstColumn="0" w:lastColumn="0" w:oddVBand="0" w:evenVBand="0" w:oddHBand="1" w:evenHBand="0" w:firstRowFirstColumn="0" w:firstRowLastColumn="0" w:lastRowFirstColumn="0" w:lastRowLastColumn="0"/>
-        </w:trPr>
-        <w:tc>
-          <w:tcPr>
-            <w:cnfStyle w:val="001000000000" w:firstRow="0" w:lastRow="0" w:firstColumn="1" w:lastColumn="0" w:oddVBand="0" w:evenVBand="0" w:oddHBand="0" w:evenHBand="0" w:firstRowFirstColumn="0" w:firstRowLastColumn="0" w:lastRowFirstColumn="0" w:lastRowLastColumn="0"/>
-            <w:tcW w:w="4531" w:type="dxa"/>
-            <w:tcBorders>
-              <w:top w:val="single" w:sz="2" w:space="0" w:color="C9C9C9" w:themeColor="accent3" w:themeTint="99"/>
-              <w:left w:val="nil"/>
-              <w:bottom w:val="single" w:sz="2" w:space="0" w:color="C9C9C9" w:themeColor="accent3" w:themeTint="99"/>
-              <w:right w:val="single" w:sz="2" w:space="0" w:color="C9C9C9" w:themeColor="accent3" w:themeTint="99"/>
-            </w:tcBorders>
-            <w:hideMark/>
-          </w:tcPr>
-          <w:p>
-            <w:r>
-              <w:t>Artikel afbeelding</w:t>
-            </w:r>
-          </w:p>
-        </w:tc>
-        <w:tc>
-          <w:tcPr>
-            <w:tcW w:w="4531" w:type="dxa"/>
-            <w:tcBorders>
-              <w:top w:val="single" w:sz="2" w:space="0" w:color="C9C9C9" w:themeColor="accent3" w:themeTint="99"/>
-              <w:left w:val="single" w:sz="2" w:space="0" w:color="C9C9C9" w:themeColor="accent3" w:themeTint="99"/>
-              <w:bottom w:val="single" w:sz="2" w:space="0" w:color="C9C9C9" w:themeColor="accent3" w:themeTint="99"/>
-              <w:right w:val="nil"/>
-            </w:tcBorders>
-            <w:hideMark/>
-          </w:tcPr>
-          <w:p>
-            <w:pPr>
-              <w:cnfStyle w:val="000000100000" w:firstRow="0" w:lastRow="0" w:firstColumn="0" w:lastColumn="0" w:oddVBand="0" w:evenVBand="0" w:oddHBand="1" w:evenHBand="0" w:firstRowFirstColumn="0" w:firstRowLastColumn="0" w:lastRowFirstColumn="0" w:lastRowLastColumn="0"/>
-            </w:pPr>
-            <w:r>
-              <w:t xml:space="preserve">1 Afbeelding </w:t>
-            </w:r>
-          </w:p>
-        </w:tc>
-      </w:tr>
-      <w:tr>
-        <w:tc>
-          <w:tcPr>
-            <w:cnfStyle w:val="001000000000" w:firstRow="0" w:lastRow="0" w:firstColumn="1" w:lastColumn="0" w:oddVBand="0" w:evenVBand="0" w:oddHBand="0" w:evenHBand="0" w:firstRowFirstColumn="0" w:firstRowLastColumn="0" w:lastRowFirstColumn="0" w:lastRowLastColumn="0"/>
-            <w:tcW w:w="4531" w:type="dxa"/>
-            <w:tcBorders>
-              <w:top w:val="single" w:sz="2" w:space="0" w:color="C9C9C9" w:themeColor="accent3" w:themeTint="99"/>
-              <w:left w:val="nil"/>
-              <w:bottom w:val="single" w:sz="2" w:space="0" w:color="C9C9C9" w:themeColor="accent3" w:themeTint="99"/>
-              <w:right w:val="single" w:sz="2" w:space="0" w:color="C9C9C9" w:themeColor="accent3" w:themeTint="99"/>
-            </w:tcBorders>
-            <w:hideMark/>
-          </w:tcPr>
-          <w:p>
-            <w:r>
-              <w:t>Extra afbeeldingen</w:t>
-            </w:r>
-          </w:p>
-        </w:tc>
-        <w:tc>
-          <w:tcPr>
-            <w:tcW w:w="4531" w:type="dxa"/>
-            <w:tcBorders>
-              <w:top w:val="single" w:sz="2" w:space="0" w:color="C9C9C9" w:themeColor="accent3" w:themeTint="99"/>
-              <w:left w:val="single" w:sz="2" w:space="0" w:color="C9C9C9" w:themeColor="accent3" w:themeTint="99"/>
-              <w:bottom w:val="single" w:sz="2" w:space="0" w:color="C9C9C9" w:themeColor="accent3" w:themeTint="99"/>
-              <w:right w:val="nil"/>
-            </w:tcBorders>
-            <w:hideMark/>
-          </w:tcPr>
-          <w:p>
-            <w:pPr>
-              <w:cnfStyle w:val="000000000000" w:firstRow="0" w:lastRow="0" w:firstColumn="0" w:lastColumn="0" w:oddVBand="0" w:evenVBand="0" w:oddHBand="0" w:evenHBand="0" w:firstRowFirstColumn="0" w:firstRowLastColumn="0" w:lastRowFirstColumn="0" w:lastRowLastColumn="0"/>
-            </w:pPr>
-            <w:r>
-              <w:t>2 Afbeeldingen</w:t>
-            </w:r>
-          </w:p>
-        </w:tc>
-      </w:tr>
-      <w:tr>
-        <w:trPr>
-          <w:cnfStyle w:val="000000100000" w:firstRow="0" w:lastRow="0" w:firstColumn="0" w:lastColumn="0" w:oddVBand="0" w:evenVBand="0" w:oddHBand="1" w:evenHBand="0" w:firstRowFirstColumn="0" w:firstRowLastColumn="0" w:lastRowFirstColumn="0" w:lastRowLastColumn="0"/>
-        </w:trPr>
-        <w:tc>
-          <w:tcPr>
-            <w:cnfStyle w:val="001000000000" w:firstRow="0" w:lastRow="0" w:firstColumn="1" w:lastColumn="0" w:oddVBand="0" w:evenVBand="0" w:oddHBand="0" w:evenHBand="0" w:firstRowFirstColumn="0" w:firstRowLastColumn="0" w:lastRowFirstColumn="0" w:lastRowLastColumn="0"/>
-            <w:tcW w:w="4531" w:type="dxa"/>
-            <w:tcBorders>
-              <w:top w:val="single" w:sz="2" w:space="0" w:color="C9C9C9" w:themeColor="accent3" w:themeTint="99"/>
-              <w:left w:val="nil"/>
-              <w:bottom w:val="single" w:sz="2" w:space="0" w:color="C9C9C9" w:themeColor="accent3" w:themeTint="99"/>
-              <w:right w:val="single" w:sz="2" w:space="0" w:color="C9C9C9" w:themeColor="accent3" w:themeTint="99"/>
-            </w:tcBorders>
-            <w:hideMark/>
-          </w:tcPr>
-          <w:p>
-            <w:r>
-              <w:t>Titel</w:t>
-            </w:r>
-          </w:p>
-        </w:tc>
-        <w:tc>
-          <w:tcPr>
-            <w:tcW w:w="4531" w:type="dxa"/>
-            <w:tcBorders>
-              <w:top w:val="single" w:sz="2" w:space="0" w:color="C9C9C9" w:themeColor="accent3" w:themeTint="99"/>
-              <w:left w:val="single" w:sz="2" w:space="0" w:color="C9C9C9" w:themeColor="accent3" w:themeTint="99"/>
-              <w:bottom w:val="single" w:sz="2" w:space="0" w:color="C9C9C9" w:themeColor="accent3" w:themeTint="99"/>
-              <w:right w:val="nil"/>
-            </w:tcBorders>
-            <w:hideMark/>
-          </w:tcPr>
-          <w:p>
-            <w:pPr>
-              <w:cnfStyle w:val="000000100000" w:firstRow="0" w:lastRow="0" w:firstColumn="0" w:lastColumn="0" w:oddVBand="0" w:evenVBand="0" w:oddHBand="1" w:evenHBand="0" w:firstRowFirstColumn="0" w:firstRowLastColumn="0" w:lastRowFirstColumn="0" w:lastRowLastColumn="0"/>
-            </w:pPr>
-            <w:r>
-              <w:t xml:space="preserve">Test advertentie </w:t>
-            </w:r>
-          </w:p>
-        </w:tc>
-      </w:tr>
-      <w:tr>
-        <w:tc>
-          <w:tcPr>
-            <w:cnfStyle w:val="001000000000" w:firstRow="0" w:lastRow="0" w:firstColumn="1" w:lastColumn="0" w:oddVBand="0" w:evenVBand="0" w:oddHBand="0" w:evenHBand="0" w:firstRowFirstColumn="0" w:firstRowLastColumn="0" w:lastRowFirstColumn="0" w:lastRowLastColumn="0"/>
-            <w:tcW w:w="4531" w:type="dxa"/>
-            <w:tcBorders>
-              <w:top w:val="single" w:sz="2" w:space="0" w:color="C9C9C9" w:themeColor="accent3" w:themeTint="99"/>
-              <w:left w:val="nil"/>
-              <w:bottom w:val="single" w:sz="2" w:space="0" w:color="C9C9C9" w:themeColor="accent3" w:themeTint="99"/>
-              <w:right w:val="single" w:sz="2" w:space="0" w:color="C9C9C9" w:themeColor="accent3" w:themeTint="99"/>
-            </w:tcBorders>
-            <w:hideMark/>
-          </w:tcPr>
-          <w:p>
-            <w:r>
-              <w:t>Beschrijving</w:t>
-            </w:r>
-          </w:p>
-        </w:tc>
-        <w:tc>
-          <w:tcPr>
-            <w:tcW w:w="4531" w:type="dxa"/>
-            <w:tcBorders>
-              <w:top w:val="single" w:sz="2" w:space="0" w:color="C9C9C9" w:themeColor="accent3" w:themeTint="99"/>
-              <w:left w:val="single" w:sz="2" w:space="0" w:color="C9C9C9" w:themeColor="accent3" w:themeTint="99"/>
-              <w:bottom w:val="single" w:sz="2" w:space="0" w:color="C9C9C9" w:themeColor="accent3" w:themeTint="99"/>
-              <w:right w:val="nil"/>
-            </w:tcBorders>
-            <w:hideMark/>
-          </w:tcPr>
-          <w:p>
-            <w:pPr>
-              <w:cnfStyle w:val="000000000000" w:firstRow="0" w:lastRow="0" w:firstColumn="0" w:lastColumn="0" w:oddVBand="0" w:evenVBand="0" w:oddHBand="0" w:evenHBand="0" w:firstRowFirstColumn="0" w:firstRowLastColumn="0" w:lastRowFirstColumn="0" w:lastRowLastColumn="0"/>
-            </w:pPr>
-            <w:r>
-              <w:t>Dit is een test advertentie, hier staat ook een klein stukje beschrijving. Eigenlijk is het meer opvulling.</w:t>
-            </w:r>
-          </w:p>
-        </w:tc>
-      </w:tr>
-      <w:tr>
-        <w:trPr>
-          <w:cnfStyle w:val="000000100000" w:firstRow="0" w:lastRow="0" w:firstColumn="0" w:lastColumn="0" w:oddVBand="0" w:evenVBand="0" w:oddHBand="1" w:evenHBand="0" w:firstRowFirstColumn="0" w:firstRowLastColumn="0" w:lastRowFirstColumn="0" w:lastRowLastColumn="0"/>
-        </w:trPr>
-        <w:tc>
-          <w:tcPr>
-            <w:cnfStyle w:val="001000000000" w:firstRow="0" w:lastRow="0" w:firstColumn="1" w:lastColumn="0" w:oddVBand="0" w:evenVBand="0" w:oddHBand="0" w:evenHBand="0" w:firstRowFirstColumn="0" w:firstRowLastColumn="0" w:lastRowFirstColumn="0" w:lastRowLastColumn="0"/>
-            <w:tcW w:w="4531" w:type="dxa"/>
-            <w:tcBorders>
-              <w:top w:val="single" w:sz="2" w:space="0" w:color="C9C9C9" w:themeColor="accent3" w:themeTint="99"/>
-              <w:left w:val="nil"/>
-              <w:bottom w:val="single" w:sz="2" w:space="0" w:color="C9C9C9" w:themeColor="accent3" w:themeTint="99"/>
-              <w:right w:val="single" w:sz="2" w:space="0" w:color="C9C9C9" w:themeColor="accent3" w:themeTint="99"/>
-            </w:tcBorders>
-            <w:hideMark/>
-          </w:tcPr>
-          <w:p>
-            <w:r>
-              <w:t>Rubriek</w:t>
-            </w:r>
-          </w:p>
-        </w:tc>
-        <w:tc>
-          <w:tcPr>
-            <w:tcW w:w="4531" w:type="dxa"/>
-            <w:tcBorders>
-              <w:top w:val="single" w:sz="2" w:space="0" w:color="C9C9C9" w:themeColor="accent3" w:themeTint="99"/>
-              <w:left w:val="single" w:sz="2" w:space="0" w:color="C9C9C9" w:themeColor="accent3" w:themeTint="99"/>
-              <w:bottom w:val="single" w:sz="2" w:space="0" w:color="C9C9C9" w:themeColor="accent3" w:themeTint="99"/>
-              <w:right w:val="nil"/>
-            </w:tcBorders>
-            <w:hideMark/>
-          </w:tcPr>
-          <w:p>
-            <w:pPr>
-              <w:cnfStyle w:val="000000100000" w:firstRow="0" w:lastRow="0" w:firstColumn="0" w:lastColumn="0" w:oddVBand="0" w:evenVBand="0" w:oddHBand="1" w:evenHBand="0" w:firstRowFirstColumn="0" w:firstRowLastColumn="0" w:lastRowFirstColumn="0" w:lastRowLastColumn="0"/>
-            </w:pPr>
-            <w:r>
-              <w:t>(post) kaarten</w:t>
-            </w:r>
-          </w:p>
-        </w:tc>
-      </w:tr>
-      <w:tr>
-        <w:tc>
-          <w:tcPr>
-            <w:cnfStyle w:val="001000000000" w:firstRow="0" w:lastRow="0" w:firstColumn="1" w:lastColumn="0" w:oddVBand="0" w:evenVBand="0" w:oddHBand="0" w:evenHBand="0" w:firstRowFirstColumn="0" w:firstRowLastColumn="0" w:lastRowFirstColumn="0" w:lastRowLastColumn="0"/>
-            <w:tcW w:w="4531" w:type="dxa"/>
-            <w:tcBorders>
-              <w:top w:val="single" w:sz="2" w:space="0" w:color="C9C9C9" w:themeColor="accent3" w:themeTint="99"/>
-              <w:left w:val="nil"/>
-              <w:bottom w:val="single" w:sz="2" w:space="0" w:color="C9C9C9" w:themeColor="accent3" w:themeTint="99"/>
-              <w:right w:val="single" w:sz="2" w:space="0" w:color="C9C9C9" w:themeColor="accent3" w:themeTint="99"/>
-            </w:tcBorders>
-            <w:hideMark/>
-          </w:tcPr>
-          <w:p>
-            <w:r>
-              <w:t>Startprijs</w:t>
-            </w:r>
-          </w:p>
-        </w:tc>
-        <w:tc>
-          <w:tcPr>
-            <w:tcW w:w="4531" w:type="dxa"/>
-            <w:tcBorders>
-              <w:top w:val="single" w:sz="2" w:space="0" w:color="C9C9C9" w:themeColor="accent3" w:themeTint="99"/>
-              <w:left w:val="single" w:sz="2" w:space="0" w:color="C9C9C9" w:themeColor="accent3" w:themeTint="99"/>
-              <w:bottom w:val="single" w:sz="2" w:space="0" w:color="C9C9C9" w:themeColor="accent3" w:themeTint="99"/>
-              <w:right w:val="nil"/>
-            </w:tcBorders>
-            <w:hideMark/>
-          </w:tcPr>
-          <w:p>
-            <w:pPr>
-              <w:cnfStyle w:val="000000000000" w:firstRow="0" w:lastRow="0" w:firstColumn="0" w:lastColumn="0" w:oddVBand="0" w:evenVBand="0" w:oddHBand="0" w:evenHBand="0" w:firstRowFirstColumn="0" w:firstRowLastColumn="0" w:lastRowFirstColumn="0" w:lastRowLastColumn="0"/>
-            </w:pPr>
-            <w:r>
-              <w:t>105,00</w:t>
-            </w:r>
-          </w:p>
-        </w:tc>
-      </w:tr>
-      <w:tr>
-        <w:trPr>
-          <w:cnfStyle w:val="000000100000" w:firstRow="0" w:lastRow="0" w:firstColumn="0" w:lastColumn="0" w:oddVBand="0" w:evenVBand="0" w:oddHBand="1" w:evenHBand="0" w:firstRowFirstColumn="0" w:firstRowLastColumn="0" w:lastRowFirstColumn="0" w:lastRowLastColumn="0"/>
-        </w:trPr>
-        <w:tc>
-          <w:tcPr>
-            <w:cnfStyle w:val="001000000000" w:firstRow="0" w:lastRow="0" w:firstColumn="1" w:lastColumn="0" w:oddVBand="0" w:evenVBand="0" w:oddHBand="0" w:evenHBand="0" w:firstRowFirstColumn="0" w:firstRowLastColumn="0" w:lastRowFirstColumn="0" w:lastRowLastColumn="0"/>
-            <w:tcW w:w="4531" w:type="dxa"/>
-            <w:tcBorders>
-              <w:top w:val="single" w:sz="2" w:space="0" w:color="C9C9C9" w:themeColor="accent3" w:themeTint="99"/>
-              <w:left w:val="nil"/>
-              <w:bottom w:val="single" w:sz="2" w:space="0" w:color="C9C9C9" w:themeColor="accent3" w:themeTint="99"/>
-              <w:right w:val="single" w:sz="2" w:space="0" w:color="C9C9C9" w:themeColor="accent3" w:themeTint="99"/>
-            </w:tcBorders>
-            <w:hideMark/>
-          </w:tcPr>
-          <w:p>
-            <w:r>
-              <w:t>Betalingswijze</w:t>
-            </w:r>
-          </w:p>
-        </w:tc>
-        <w:tc>
-          <w:tcPr>
-            <w:tcW w:w="4531" w:type="dxa"/>
-            <w:tcBorders>
-              <w:top w:val="single" w:sz="2" w:space="0" w:color="C9C9C9" w:themeColor="accent3" w:themeTint="99"/>
-              <w:left w:val="single" w:sz="2" w:space="0" w:color="C9C9C9" w:themeColor="accent3" w:themeTint="99"/>
-              <w:bottom w:val="single" w:sz="2" w:space="0" w:color="C9C9C9" w:themeColor="accent3" w:themeTint="99"/>
-              <w:right w:val="nil"/>
-            </w:tcBorders>
-            <w:hideMark/>
-          </w:tcPr>
-          <w:p>
-            <w:pPr>
-              <w:cnfStyle w:val="000000100000" w:firstRow="0" w:lastRow="0" w:firstColumn="0" w:lastColumn="0" w:oddVBand="0" w:evenVBand="0" w:oddHBand="1" w:evenHBand="0" w:firstRowFirstColumn="0" w:firstRowLastColumn="0" w:lastRowFirstColumn="0" w:lastRowLastColumn="0"/>
-            </w:pPr>
-            <w:proofErr w:type="spellStart"/>
-            <w:r>
-              <w:t>iDeal</w:t>
-            </w:r>
-            <w:proofErr w:type="spellEnd"/>
-          </w:p>
-        </w:tc>
-      </w:tr>
-      <w:tr>
-        <w:tc>
-          <w:tcPr>
-            <w:cnfStyle w:val="001000000000" w:firstRow="0" w:lastRow="0" w:firstColumn="1" w:lastColumn="0" w:oddVBand="0" w:evenVBand="0" w:oddHBand="0" w:evenHBand="0" w:firstRowFirstColumn="0" w:firstRowLastColumn="0" w:lastRowFirstColumn="0" w:lastRowLastColumn="0"/>
-            <w:tcW w:w="4531" w:type="dxa"/>
-            <w:tcBorders>
-              <w:top w:val="single" w:sz="2" w:space="0" w:color="C9C9C9" w:themeColor="accent3" w:themeTint="99"/>
-              <w:left w:val="nil"/>
-              <w:bottom w:val="single" w:sz="2" w:space="0" w:color="C9C9C9" w:themeColor="accent3" w:themeTint="99"/>
-              <w:right w:val="single" w:sz="2" w:space="0" w:color="C9C9C9" w:themeColor="accent3" w:themeTint="99"/>
-            </w:tcBorders>
-            <w:hideMark/>
-          </w:tcPr>
-          <w:p>
-            <w:r>
-              <w:t>Betalingsinstructies</w:t>
-            </w:r>
-          </w:p>
-        </w:tc>
-        <w:tc>
-          <w:tcPr>
-            <w:tcW w:w="4531" w:type="dxa"/>
-            <w:tcBorders>
-              <w:top w:val="single" w:sz="2" w:space="0" w:color="C9C9C9" w:themeColor="accent3" w:themeTint="99"/>
-              <w:left w:val="single" w:sz="2" w:space="0" w:color="C9C9C9" w:themeColor="accent3" w:themeTint="99"/>
-              <w:bottom w:val="single" w:sz="2" w:space="0" w:color="C9C9C9" w:themeColor="accent3" w:themeTint="99"/>
-              <w:right w:val="nil"/>
-            </w:tcBorders>
-            <w:hideMark/>
-          </w:tcPr>
-          <w:p>
-            <w:pPr>
-              <w:cnfStyle w:val="000000000000" w:firstRow="0" w:lastRow="0" w:firstColumn="0" w:lastColumn="0" w:oddVBand="0" w:evenVBand="0" w:oddHBand="0" w:evenHBand="0" w:firstRowFirstColumn="0" w:firstRowLastColumn="0" w:lastRowFirstColumn="0" w:lastRowLastColumn="0"/>
-            </w:pPr>
-            <w:r>
-              <w:t>Binnen 24 uur betaald</w:t>
-            </w:r>
-          </w:p>
-        </w:tc>
-      </w:tr>
-      <w:tr>
-        <w:trPr>
-          <w:cnfStyle w:val="000000100000" w:firstRow="0" w:lastRow="0" w:firstColumn="0" w:lastColumn="0" w:oddVBand="0" w:evenVBand="0" w:oddHBand="1" w:evenHBand="0" w:firstRowFirstColumn="0" w:firstRowLastColumn="0" w:lastRowFirstColumn="0" w:lastRowLastColumn="0"/>
-        </w:trPr>
-        <w:tc>
-          <w:tcPr>
-            <w:cnfStyle w:val="001000000000" w:firstRow="0" w:lastRow="0" w:firstColumn="1" w:lastColumn="0" w:oddVBand="0" w:evenVBand="0" w:oddHBand="0" w:evenHBand="0" w:firstRowFirstColumn="0" w:firstRowLastColumn="0" w:lastRowFirstColumn="0" w:lastRowLastColumn="0"/>
-            <w:tcW w:w="4531" w:type="dxa"/>
-            <w:tcBorders>
-              <w:top w:val="single" w:sz="2" w:space="0" w:color="C9C9C9" w:themeColor="accent3" w:themeTint="99"/>
-              <w:left w:val="nil"/>
-              <w:bottom w:val="single" w:sz="2" w:space="0" w:color="C9C9C9" w:themeColor="accent3" w:themeTint="99"/>
-              <w:right w:val="single" w:sz="2" w:space="0" w:color="C9C9C9" w:themeColor="accent3" w:themeTint="99"/>
-            </w:tcBorders>
-            <w:hideMark/>
-          </w:tcPr>
-          <w:p>
-            <w:r>
-              <w:t>Plaatsnaam</w:t>
-            </w:r>
-          </w:p>
-        </w:tc>
-        <w:tc>
-          <w:tcPr>
-            <w:tcW w:w="4531" w:type="dxa"/>
-            <w:tcBorders>
-              <w:top w:val="single" w:sz="2" w:space="0" w:color="C9C9C9" w:themeColor="accent3" w:themeTint="99"/>
-              <w:left w:val="single" w:sz="2" w:space="0" w:color="C9C9C9" w:themeColor="accent3" w:themeTint="99"/>
-              <w:bottom w:val="single" w:sz="2" w:space="0" w:color="C9C9C9" w:themeColor="accent3" w:themeTint="99"/>
-              <w:right w:val="nil"/>
-            </w:tcBorders>
-            <w:hideMark/>
-          </w:tcPr>
-          <w:p>
-            <w:pPr>
-              <w:cnfStyle w:val="000000100000" w:firstRow="0" w:lastRow="0" w:firstColumn="0" w:lastColumn="0" w:oddVBand="0" w:evenVBand="0" w:oddHBand="1" w:evenHBand="0" w:firstRowFirstColumn="0" w:firstRowLastColumn="0" w:lastRowFirstColumn="0" w:lastRowLastColumn="0"/>
-            </w:pPr>
-            <w:r>
-              <w:t>Amsterdam</w:t>
-            </w:r>
-          </w:p>
-        </w:tc>
-      </w:tr>
-      <w:tr>
-        <w:tc>
-          <w:tcPr>
-            <w:cnfStyle w:val="001000000000" w:firstRow="0" w:lastRow="0" w:firstColumn="1" w:lastColumn="0" w:oddVBand="0" w:evenVBand="0" w:oddHBand="0" w:evenHBand="0" w:firstRowFirstColumn="0" w:firstRowLastColumn="0" w:lastRowFirstColumn="0" w:lastRowLastColumn="0"/>
-            <w:tcW w:w="4531" w:type="dxa"/>
-            <w:tcBorders>
-              <w:top w:val="single" w:sz="2" w:space="0" w:color="C9C9C9" w:themeColor="accent3" w:themeTint="99"/>
-              <w:left w:val="nil"/>
-              <w:bottom w:val="single" w:sz="2" w:space="0" w:color="C9C9C9" w:themeColor="accent3" w:themeTint="99"/>
-              <w:right w:val="single" w:sz="2" w:space="0" w:color="C9C9C9" w:themeColor="accent3" w:themeTint="99"/>
-            </w:tcBorders>
-            <w:hideMark/>
-          </w:tcPr>
-          <w:p>
-            <w:r>
-              <w:t>Land</w:t>
-            </w:r>
-          </w:p>
-        </w:tc>
-        <w:tc>
-          <w:tcPr>
-            <w:tcW w:w="4531" w:type="dxa"/>
-            <w:tcBorders>
-              <w:top w:val="single" w:sz="2" w:space="0" w:color="C9C9C9" w:themeColor="accent3" w:themeTint="99"/>
-              <w:left w:val="single" w:sz="2" w:space="0" w:color="C9C9C9" w:themeColor="accent3" w:themeTint="99"/>
-              <w:bottom w:val="single" w:sz="2" w:space="0" w:color="C9C9C9" w:themeColor="accent3" w:themeTint="99"/>
-              <w:right w:val="nil"/>
-            </w:tcBorders>
-            <w:hideMark/>
-          </w:tcPr>
-          <w:p>
-            <w:pPr>
-              <w:cnfStyle w:val="000000000000" w:firstRow="0" w:lastRow="0" w:firstColumn="0" w:lastColumn="0" w:oddVBand="0" w:evenVBand="0" w:oddHBand="0" w:evenHBand="0" w:firstRowFirstColumn="0" w:firstRowLastColumn="0" w:lastRowFirstColumn="0" w:lastRowLastColumn="0"/>
-            </w:pPr>
-            <w:r>
-              <w:t>Nederland</w:t>
-            </w:r>
-          </w:p>
-        </w:tc>
-      </w:tr>
-      <w:tr>
-        <w:trPr>
-          <w:cnfStyle w:val="000000100000" w:firstRow="0" w:lastRow="0" w:firstColumn="0" w:lastColumn="0" w:oddVBand="0" w:evenVBand="0" w:oddHBand="1" w:evenHBand="0" w:firstRowFirstColumn="0" w:firstRowLastColumn="0" w:lastRowFirstColumn="0" w:lastRowLastColumn="0"/>
-        </w:trPr>
-        <w:tc>
-          <w:tcPr>
-            <w:cnfStyle w:val="001000000000" w:firstRow="0" w:lastRow="0" w:firstColumn="1" w:lastColumn="0" w:oddVBand="0" w:evenVBand="0" w:oddHBand="0" w:evenHBand="0" w:firstRowFirstColumn="0" w:firstRowLastColumn="0" w:lastRowFirstColumn="0" w:lastRowLastColumn="0"/>
-            <w:tcW w:w="4531" w:type="dxa"/>
-            <w:tcBorders>
-              <w:top w:val="single" w:sz="2" w:space="0" w:color="C9C9C9" w:themeColor="accent3" w:themeTint="99"/>
-              <w:left w:val="nil"/>
-              <w:bottom w:val="single" w:sz="2" w:space="0" w:color="C9C9C9" w:themeColor="accent3" w:themeTint="99"/>
-              <w:right w:val="single" w:sz="2" w:space="0" w:color="C9C9C9" w:themeColor="accent3" w:themeTint="99"/>
-            </w:tcBorders>
-            <w:hideMark/>
-          </w:tcPr>
-          <w:p>
-            <w:r>
-              <w:lastRenderedPageBreak/>
-              <w:t>Looptijd</w:t>
-            </w:r>
-          </w:p>
-        </w:tc>
-        <w:tc>
-          <w:tcPr>
-            <w:tcW w:w="4531" w:type="dxa"/>
-            <w:tcBorders>
-              <w:top w:val="single" w:sz="2" w:space="0" w:color="C9C9C9" w:themeColor="accent3" w:themeTint="99"/>
-              <w:left w:val="single" w:sz="2" w:space="0" w:color="C9C9C9" w:themeColor="accent3" w:themeTint="99"/>
-              <w:bottom w:val="single" w:sz="2" w:space="0" w:color="C9C9C9" w:themeColor="accent3" w:themeTint="99"/>
-              <w:right w:val="nil"/>
-            </w:tcBorders>
-            <w:hideMark/>
-          </w:tcPr>
-          <w:p>
-            <w:pPr>
-              <w:cnfStyle w:val="000000100000" w:firstRow="0" w:lastRow="0" w:firstColumn="0" w:lastColumn="0" w:oddVBand="0" w:evenVBand="0" w:oddHBand="1" w:evenHBand="0" w:firstRowFirstColumn="0" w:firstRowLastColumn="0" w:lastRowFirstColumn="0" w:lastRowLastColumn="0"/>
-            </w:pPr>
-            <w:r>
-              <w:t>7 dagen</w:t>
-            </w:r>
-          </w:p>
-        </w:tc>
-      </w:tr>
-      <w:tr>
-        <w:tc>
-          <w:tcPr>
-            <w:cnfStyle w:val="001000000000" w:firstRow="0" w:lastRow="0" w:firstColumn="1" w:lastColumn="0" w:oddVBand="0" w:evenVBand="0" w:oddHBand="0" w:evenHBand="0" w:firstRowFirstColumn="0" w:firstRowLastColumn="0" w:lastRowFirstColumn="0" w:lastRowLastColumn="0"/>
-            <w:tcW w:w="4531" w:type="dxa"/>
-            <w:tcBorders>
-              <w:top w:val="single" w:sz="2" w:space="0" w:color="C9C9C9" w:themeColor="accent3" w:themeTint="99"/>
-              <w:left w:val="nil"/>
-              <w:bottom w:val="single" w:sz="2" w:space="0" w:color="C9C9C9" w:themeColor="accent3" w:themeTint="99"/>
-              <w:right w:val="single" w:sz="2" w:space="0" w:color="C9C9C9" w:themeColor="accent3" w:themeTint="99"/>
-            </w:tcBorders>
-            <w:hideMark/>
-          </w:tcPr>
-          <w:p>
-            <w:r>
-              <w:t>Eindtijd veiling</w:t>
-            </w:r>
-          </w:p>
-        </w:tc>
-        <w:tc>
-          <w:tcPr>
-            <w:tcW w:w="4531" w:type="dxa"/>
-            <w:tcBorders>
-              <w:top w:val="single" w:sz="2" w:space="0" w:color="C9C9C9" w:themeColor="accent3" w:themeTint="99"/>
-              <w:left w:val="single" w:sz="2" w:space="0" w:color="C9C9C9" w:themeColor="accent3" w:themeTint="99"/>
-              <w:bottom w:val="single" w:sz="2" w:space="0" w:color="C9C9C9" w:themeColor="accent3" w:themeTint="99"/>
-              <w:right w:val="nil"/>
-            </w:tcBorders>
-            <w:hideMark/>
-          </w:tcPr>
-          <w:p>
-            <w:pPr>
-              <w:cnfStyle w:val="000000000000" w:firstRow="0" w:lastRow="0" w:firstColumn="0" w:lastColumn="0" w:oddVBand="0" w:evenVBand="0" w:oddHBand="0" w:evenHBand="0" w:firstRowFirstColumn="0" w:firstRowLastColumn="0" w:lastRowFirstColumn="0" w:lastRowLastColumn="0"/>
-            </w:pPr>
-            <w:r>
-              <w:t>--leeg--</w:t>
-            </w:r>
-          </w:p>
-        </w:tc>
-      </w:tr>
-      <w:tr>
-        <w:trPr>
-          <w:cnfStyle w:val="000000100000" w:firstRow="0" w:lastRow="0" w:firstColumn="0" w:lastColumn="0" w:oddVBand="0" w:evenVBand="0" w:oddHBand="1" w:evenHBand="0" w:firstRowFirstColumn="0" w:firstRowLastColumn="0" w:lastRowFirstColumn="0" w:lastRowLastColumn="0"/>
-        </w:trPr>
-        <w:tc>
-          <w:tcPr>
-            <w:cnfStyle w:val="001000000000" w:firstRow="0" w:lastRow="0" w:firstColumn="1" w:lastColumn="0" w:oddVBand="0" w:evenVBand="0" w:oddHBand="0" w:evenHBand="0" w:firstRowFirstColumn="0" w:firstRowLastColumn="0" w:lastRowFirstColumn="0" w:lastRowLastColumn="0"/>
-            <w:tcW w:w="4531" w:type="dxa"/>
-            <w:tcBorders>
-              <w:top w:val="single" w:sz="2" w:space="0" w:color="C9C9C9" w:themeColor="accent3" w:themeTint="99"/>
-              <w:left w:val="nil"/>
-              <w:bottom w:val="single" w:sz="2" w:space="0" w:color="C9C9C9" w:themeColor="accent3" w:themeTint="99"/>
-              <w:right w:val="single" w:sz="2" w:space="0" w:color="C9C9C9" w:themeColor="accent3" w:themeTint="99"/>
-            </w:tcBorders>
-            <w:hideMark/>
-          </w:tcPr>
-          <w:p>
-            <w:r>
-              <w:t>Verzendkosten</w:t>
-            </w:r>
-          </w:p>
-        </w:tc>
-        <w:tc>
-          <w:tcPr>
-            <w:tcW w:w="4531" w:type="dxa"/>
-            <w:tcBorders>
-              <w:top w:val="single" w:sz="2" w:space="0" w:color="C9C9C9" w:themeColor="accent3" w:themeTint="99"/>
-              <w:left w:val="single" w:sz="2" w:space="0" w:color="C9C9C9" w:themeColor="accent3" w:themeTint="99"/>
-              <w:bottom w:val="single" w:sz="2" w:space="0" w:color="C9C9C9" w:themeColor="accent3" w:themeTint="99"/>
-              <w:right w:val="nil"/>
-            </w:tcBorders>
-            <w:hideMark/>
-          </w:tcPr>
-          <w:p>
-            <w:pPr>
-              <w:cnfStyle w:val="000000100000" w:firstRow="0" w:lastRow="0" w:firstColumn="0" w:lastColumn="0" w:oddVBand="0" w:evenVBand="0" w:oddHBand="1" w:evenHBand="0" w:firstRowFirstColumn="0" w:firstRowLastColumn="0" w:lastRowFirstColumn="0" w:lastRowLastColumn="0"/>
-            </w:pPr>
-            <w:r>
-              <w:t>6,50</w:t>
-            </w:r>
-          </w:p>
-        </w:tc>
-      </w:tr>
-      <w:tr>
-        <w:tc>
-          <w:tcPr>
-            <w:cnfStyle w:val="001000000000" w:firstRow="0" w:lastRow="0" w:firstColumn="1" w:lastColumn="0" w:oddVBand="0" w:evenVBand="0" w:oddHBand="0" w:evenHBand="0" w:firstRowFirstColumn="0" w:firstRowLastColumn="0" w:lastRowFirstColumn="0" w:lastRowLastColumn="0"/>
-            <w:tcW w:w="4531" w:type="dxa"/>
-            <w:tcBorders>
-              <w:top w:val="single" w:sz="2" w:space="0" w:color="C9C9C9" w:themeColor="accent3" w:themeTint="99"/>
-              <w:left w:val="nil"/>
-              <w:bottom w:val="single" w:sz="2" w:space="0" w:color="C9C9C9" w:themeColor="accent3" w:themeTint="99"/>
-              <w:right w:val="single" w:sz="2" w:space="0" w:color="C9C9C9" w:themeColor="accent3" w:themeTint="99"/>
-            </w:tcBorders>
-            <w:hideMark/>
-          </w:tcPr>
-          <w:p>
-            <w:r>
-              <w:t xml:space="preserve">Verzendinstructies </w:t>
-            </w:r>
-          </w:p>
-        </w:tc>
-        <w:tc>
-          <w:tcPr>
-            <w:tcW w:w="4531" w:type="dxa"/>
-            <w:tcBorders>
-              <w:top w:val="single" w:sz="2" w:space="0" w:color="C9C9C9" w:themeColor="accent3" w:themeTint="99"/>
-              <w:left w:val="single" w:sz="2" w:space="0" w:color="C9C9C9" w:themeColor="accent3" w:themeTint="99"/>
-              <w:bottom w:val="single" w:sz="2" w:space="0" w:color="C9C9C9" w:themeColor="accent3" w:themeTint="99"/>
-              <w:right w:val="nil"/>
-            </w:tcBorders>
-            <w:hideMark/>
-          </w:tcPr>
-          <w:p>
-            <w:pPr>
-              <w:cnfStyle w:val="000000000000" w:firstRow="0" w:lastRow="0" w:firstColumn="0" w:lastColumn="0" w:oddVBand="0" w:evenVBand="0" w:oddHBand="0" w:evenHBand="0" w:firstRowFirstColumn="0" w:firstRowLastColumn="0" w:lastRowFirstColumn="0" w:lastRowLastColumn="0"/>
-            </w:pPr>
-            <w:r>
-              <w:t>Het liefst ophalen</w:t>
-            </w:r>
-          </w:p>
-        </w:tc>
-      </w:tr>
-    </w:tbl>
-    <w:p>
-      <w:r>
-        <w:br w:type="page"/>
-      </w:r>
-    </w:p>
-    <w:p>
-      <w:pPr>
-        <w:pStyle w:val="Kop1"/>
-      </w:pPr>
-      <w:bookmarkStart w:id="12" w:name="_Toc11144736"/>
-      <w:r>
-        <w:lastRenderedPageBreak/>
-        <w:t>4 Registreren</w:t>
+      <w:bookmarkStart w:id="12" w:name="_Toc11144737"/>
+      <w:r>
+        <w:t>4.1 Registreren Gebruikersnaam</w:t>
       </w:r>
       <w:bookmarkEnd w:id="12"/>
-    </w:p>
-    <w:p>
-      <w:pPr>
-        <w:pStyle w:val="Kop2"/>
-      </w:pPr>
-      <w:bookmarkStart w:id="13" w:name="_Toc11144737"/>
-      <w:r>
-        <w:t>4.1 Registreren Gebruikersnaam</w:t>
-      </w:r>
-      <w:bookmarkEnd w:id="13"/>
       <w:r>
         <w:t xml:space="preserve"> </w:t>
       </w:r>
@@ -6158,11 +6144,11 @@
       <w:pPr>
         <w:pStyle w:val="Kop2"/>
       </w:pPr>
-      <w:bookmarkStart w:id="14" w:name="_Toc11144738"/>
+      <w:bookmarkStart w:id="13" w:name="_Toc11144738"/>
       <w:r>
         <w:t>4.2 Registreren Wachtwoord</w:t>
       </w:r>
-      <w:bookmarkEnd w:id="14"/>
+      <w:bookmarkEnd w:id="13"/>
     </w:p>
     <w:p>
       <w:pPr>
@@ -6601,12 +6587,12 @@
       <w:pPr>
         <w:pStyle w:val="Kop2"/>
       </w:pPr>
-      <w:bookmarkStart w:id="15" w:name="_Toc11144739"/>
+      <w:bookmarkStart w:id="14" w:name="_Toc11144739"/>
       <w:r>
         <w:lastRenderedPageBreak/>
         <w:t>4.3 Registreren Herhaal wachtwoord</w:t>
       </w:r>
-      <w:bookmarkEnd w:id="15"/>
+      <w:bookmarkEnd w:id="14"/>
     </w:p>
     <w:p>
       <w:pPr>
@@ -6977,11 +6963,11 @@
       <w:pPr>
         <w:pStyle w:val="Kop2"/>
       </w:pPr>
-      <w:bookmarkStart w:id="16" w:name="_Toc11144740"/>
+      <w:bookmarkStart w:id="15" w:name="_Toc11144740"/>
       <w:r>
         <w:t>4.4 Registreren Email</w:t>
       </w:r>
-      <w:bookmarkEnd w:id="16"/>
+      <w:bookmarkEnd w:id="15"/>
     </w:p>
     <w:p>
       <w:pPr>
@@ -7544,7 +7530,7 @@
       <w:r>
         <w:br w:type="page"/>
       </w:r>
-      <w:bookmarkStart w:id="17" w:name="_Toc11144741"/>
+      <w:bookmarkStart w:id="16" w:name="_Toc11144741"/>
     </w:p>
     <w:p>
       <w:pPr>
@@ -7554,7 +7540,7 @@
         <w:lastRenderedPageBreak/>
         <w:t>4.5 Registreren Voornaam</w:t>
       </w:r>
-      <w:bookmarkEnd w:id="17"/>
+      <w:bookmarkEnd w:id="16"/>
     </w:p>
     <w:p>
       <w:pPr>
@@ -8062,11 +8048,11 @@
       <w:pPr>
         <w:pStyle w:val="Kop2"/>
       </w:pPr>
-      <w:bookmarkStart w:id="18" w:name="_Toc11144742"/>
+      <w:bookmarkStart w:id="17" w:name="_Toc11144742"/>
       <w:r>
         <w:t>4.6 Registreren Achternaam</w:t>
       </w:r>
-      <w:bookmarkEnd w:id="18"/>
+      <w:bookmarkEnd w:id="17"/>
     </w:p>
     <w:p>
       <w:pPr>
@@ -8461,7 +8447,7 @@
       <w:r>
         <w:br w:type="page"/>
       </w:r>
-      <w:bookmarkStart w:id="19" w:name="_Toc11144743"/>
+      <w:bookmarkStart w:id="18" w:name="_Toc11144743"/>
     </w:p>
     <w:p>
       <w:pPr>
@@ -8471,7 +8457,7 @@
         <w:lastRenderedPageBreak/>
         <w:t>4.7 Registreren Geboortedatum</w:t>
       </w:r>
-      <w:bookmarkEnd w:id="19"/>
+      <w:bookmarkEnd w:id="18"/>
     </w:p>
     <w:p>
       <w:pPr>
@@ -8932,11 +8918,11 @@
       <w:pPr>
         <w:pStyle w:val="Kop2"/>
       </w:pPr>
-      <w:bookmarkStart w:id="20" w:name="_Toc11144744"/>
+      <w:bookmarkStart w:id="19" w:name="_Toc11144744"/>
       <w:r>
         <w:t>4.8 Registreren Adresregel 1</w:t>
       </w:r>
-      <w:bookmarkEnd w:id="20"/>
+      <w:bookmarkEnd w:id="19"/>
     </w:p>
     <w:p>
       <w:pPr>
@@ -9320,19 +9306,10 @@
         <w:pStyle w:val="Kopvaninhoudsopgave"/>
       </w:pPr>
       <w:r>
-        <w:rPr>
-          <w:rFonts w:asciiTheme="minorHAnsi" w:eastAsiaTheme="minorHAnsi" w:hAnsiTheme="minorHAnsi" w:cstheme="minorBidi"/>
-          <w:bCs/>
-          <w:color w:val="auto"/>
-          <w:sz w:val="22"/>
-          <w:szCs w:val="22"/>
-        </w:rPr>
         <w:lastRenderedPageBreak/>
-      </w:r>
-      <w:r>
         <w:t>4.9 Registreren Adresregel 2</w:t>
       </w:r>
-      <w:bookmarkEnd w:id="1"/>
+      <w:bookmarkEnd w:id="0"/>
     </w:p>
     <w:p>
       <w:pPr>
@@ -9475,6 +9452,9 @@
             <w:pPr>
               <w:cnfStyle w:val="000000100000" w:firstRow="0" w:lastRow="0" w:firstColumn="0" w:lastColumn="0" w:oddVBand="0" w:evenVBand="0" w:oddHBand="1" w:evenHBand="0" w:firstRowFirstColumn="0" w:firstRowLastColumn="0" w:lastRowFirstColumn="0" w:lastRowLastColumn="0"/>
             </w:pPr>
+            <w:r>
+              <w:t>Gaat naar de volgende pagina (moet nog geactiveerd worden)</w:t>
+            </w:r>
           </w:p>
         </w:tc>
       </w:tr>
@@ -9531,6 +9511,9 @@
             <w:pPr>
               <w:cnfStyle w:val="000000000000" w:firstRow="0" w:lastRow="0" w:firstColumn="0" w:lastColumn="0" w:oddVBand="0" w:evenVBand="0" w:oddHBand="0" w:evenHBand="0" w:firstRowFirstColumn="0" w:firstRowLastColumn="0" w:lastRowFirstColumn="0" w:lastRowLastColumn="0"/>
             </w:pPr>
+            <w:r>
+              <w:t>Gaat naar de volgende pagina (moet nog geactiveerd worden)</w:t>
+            </w:r>
           </w:p>
         </w:tc>
       </w:tr>
@@ -9584,6 +9567,9 @@
             <w:pPr>
               <w:cnfStyle w:val="000000100000" w:firstRow="0" w:lastRow="0" w:firstColumn="0" w:lastColumn="0" w:oddVBand="0" w:evenVBand="0" w:oddHBand="1" w:evenHBand="0" w:firstRowFirstColumn="0" w:firstRowLastColumn="0" w:lastRowFirstColumn="0" w:lastRowLastColumn="0"/>
             </w:pPr>
+            <w:r>
+              <w:t>Gaat naar de volgende pagina (moet nog geactiveerd worden)</w:t>
+            </w:r>
           </w:p>
         </w:tc>
       </w:tr>
@@ -9593,11 +9579,11 @@
       <w:pPr>
         <w:pStyle w:val="Kop2"/>
       </w:pPr>
-      <w:bookmarkStart w:id="21" w:name="_Toc11144746"/>
+      <w:bookmarkStart w:id="20" w:name="_Toc11144746"/>
       <w:r>
         <w:t>4.10 Registreren Plaats</w:t>
       </w:r>
-      <w:bookmarkEnd w:id="21"/>
+      <w:bookmarkEnd w:id="20"/>
     </w:p>
     <w:p>
       <w:pPr>
@@ -9740,6 +9726,9 @@
             <w:pPr>
               <w:cnfStyle w:val="000000100000" w:firstRow="0" w:lastRow="0" w:firstColumn="0" w:lastColumn="0" w:oddVBand="0" w:evenVBand="0" w:oddHBand="1" w:evenHBand="0" w:firstRowFirstColumn="0" w:firstRowLastColumn="0" w:lastRowFirstColumn="0" w:lastRowLastColumn="0"/>
             </w:pPr>
+            <w:r>
+              <w:t>Gaat naar de volgende pagina (moet nog geactiveerd worden)</w:t>
+            </w:r>
           </w:p>
         </w:tc>
       </w:tr>
@@ -9796,6 +9785,9 @@
             <w:pPr>
               <w:cnfStyle w:val="000000000000" w:firstRow="0" w:lastRow="0" w:firstColumn="0" w:lastColumn="0" w:oddVBand="0" w:evenVBand="0" w:oddHBand="0" w:evenHBand="0" w:firstRowFirstColumn="0" w:firstRowLastColumn="0" w:lastRowFirstColumn="0" w:lastRowLastColumn="0"/>
             </w:pPr>
+            <w:r>
+              <w:t>Gaat naar de volgende pagina (moet nog geactiveerd worden)</w:t>
+            </w:r>
           </w:p>
         </w:tc>
       </w:tr>
@@ -9849,6 +9841,9 @@
             <w:pPr>
               <w:cnfStyle w:val="000000100000" w:firstRow="0" w:lastRow="0" w:firstColumn="0" w:lastColumn="0" w:oddVBand="0" w:evenVBand="0" w:oddHBand="1" w:evenHBand="0" w:firstRowFirstColumn="0" w:firstRowLastColumn="0" w:lastRowFirstColumn="0" w:lastRowLastColumn="0"/>
             </w:pPr>
+            <w:r>
+              <w:t>Vul dit veld in.</w:t>
+            </w:r>
           </w:p>
         </w:tc>
       </w:tr>
@@ -9858,11 +9853,11 @@
       <w:pPr>
         <w:pStyle w:val="Kop2"/>
       </w:pPr>
-      <w:bookmarkStart w:id="22" w:name="_Toc11144747"/>
+      <w:bookmarkStart w:id="21" w:name="_Toc11144747"/>
       <w:r>
         <w:t>4.11 Registreren Postcode</w:t>
       </w:r>
-      <w:bookmarkEnd w:id="22"/>
+      <w:bookmarkEnd w:id="21"/>
     </w:p>
     <w:p>
       <w:pPr>
@@ -9991,7 +9986,16 @@
           <w:p>
             <w:pPr>
               <w:cnfStyle w:val="000000100000" w:firstRow="0" w:lastRow="0" w:firstColumn="0" w:lastColumn="0" w:oddVBand="0" w:evenVBand="0" w:oddHBand="1" w:evenHBand="0" w:firstRowFirstColumn="0" w:firstRowLastColumn="0" w:lastRowFirstColumn="0" w:lastRowLastColumn="0"/>
-            </w:pPr>
+              <w:rPr>
+                <w:color w:val="FF0000"/>
+              </w:rPr>
+            </w:pPr>
+            <w:r>
+              <w:rPr>
+                <w:color w:val="FF0000"/>
+              </w:rPr>
+              <w:t>…….</w:t>
+            </w:r>
           </w:p>
         </w:tc>
         <w:tc>
@@ -10002,6 +10006,9 @@
             <w:pPr>
               <w:cnfStyle w:val="000000100000" w:firstRow="0" w:lastRow="0" w:firstColumn="0" w:lastColumn="0" w:oddVBand="0" w:evenVBand="0" w:oddHBand="1" w:evenHBand="0" w:firstRowFirstColumn="0" w:firstRowLastColumn="0" w:lastRowFirstColumn="0" w:lastRowLastColumn="0"/>
             </w:pPr>
+            <w:r>
+              <w:t>Gaat naar de volgende pagina (moet nog geactiveerd worden)</w:t>
+            </w:r>
           </w:p>
         </w:tc>
       </w:tr>
@@ -10019,6 +10026,7 @@
               </w:rPr>
             </w:pPr>
             <w:r>
+              <w:lastRenderedPageBreak/>
               <w:t>Postcode</w:t>
             </w:r>
           </w:p>
@@ -10044,7 +10052,16 @@
           <w:p>
             <w:pPr>
               <w:cnfStyle w:val="000000000000" w:firstRow="0" w:lastRow="0" w:firstColumn="0" w:lastColumn="0" w:oddVBand="0" w:evenVBand="0" w:oddHBand="0" w:evenHBand="0" w:firstRowFirstColumn="0" w:firstRowLastColumn="0" w:lastRowFirstColumn="0" w:lastRowLastColumn="0"/>
-            </w:pPr>
+              <w:rPr>
+                <w:color w:val="FF0000"/>
+              </w:rPr>
+            </w:pPr>
+            <w:r>
+              <w:rPr>
+                <w:color w:val="FF0000"/>
+              </w:rPr>
+              <w:t>…….</w:t>
+            </w:r>
           </w:p>
         </w:tc>
         <w:tc>
@@ -10055,6 +10072,9 @@
             <w:pPr>
               <w:cnfStyle w:val="000000000000" w:firstRow="0" w:lastRow="0" w:firstColumn="0" w:lastColumn="0" w:oddVBand="0" w:evenVBand="0" w:oddHBand="0" w:evenHBand="0" w:firstRowFirstColumn="0" w:firstRowLastColumn="0" w:lastRowFirstColumn="0" w:lastRowLastColumn="0"/>
             </w:pPr>
+            <w:r>
+              <w:t>Gaat naar de volgende pagina (moet nog geactiveerd worden)</w:t>
+            </w:r>
           </w:p>
         </w:tc>
       </w:tr>
@@ -10108,6 +10128,9 @@
             <w:pPr>
               <w:cnfStyle w:val="000000100000" w:firstRow="0" w:lastRow="0" w:firstColumn="0" w:lastColumn="0" w:oddVBand="0" w:evenVBand="0" w:oddHBand="1" w:evenHBand="0" w:firstRowFirstColumn="0" w:firstRowLastColumn="0" w:lastRowFirstColumn="0" w:lastRowLastColumn="0"/>
             </w:pPr>
+            <w:r>
+              <w:t>Gaat naar de volgende pagina (moet nog geactiveerd worden)</w:t>
+            </w:r>
           </w:p>
         </w:tc>
       </w:tr>
@@ -10117,12 +10140,11 @@
       <w:pPr>
         <w:pStyle w:val="Kop2"/>
       </w:pPr>
-      <w:bookmarkStart w:id="23" w:name="_Toc11144748"/>
-      <w:r>
-        <w:lastRenderedPageBreak/>
+      <w:bookmarkStart w:id="22" w:name="_Toc11144748"/>
+      <w:r>
         <w:t>4.12 Registreren Land</w:t>
       </w:r>
-      <w:bookmarkEnd w:id="23"/>
+      <w:bookmarkEnd w:id="22"/>
     </w:p>
     <w:p>
       <w:pPr>
@@ -10271,6 +10293,15 @@
             <w:pPr>
               <w:cnfStyle w:val="000000100000" w:firstRow="0" w:lastRow="0" w:firstColumn="0" w:lastColumn="0" w:oddVBand="0" w:evenVBand="0" w:oddHBand="1" w:evenHBand="0" w:firstRowFirstColumn="0" w:firstRowLastColumn="0" w:lastRowFirstColumn="0" w:lastRowLastColumn="0"/>
             </w:pPr>
+            <w:r>
+              <w:t>‘</w:t>
+            </w:r>
+            <w:r>
+              <w:t>The United Kin</w:t>
+            </w:r>
+            <w:r>
+              <w:t>’</w:t>
+            </w:r>
           </w:p>
         </w:tc>
       </w:tr>
@@ -10327,6 +10358,9 @@
             <w:pPr>
               <w:cnfStyle w:val="000000000000" w:firstRow="0" w:lastRow="0" w:firstColumn="0" w:lastColumn="0" w:oddVBand="0" w:evenVBand="0" w:oddHBand="0" w:evenHBand="0" w:firstRowFirstColumn="0" w:firstRowLastColumn="0" w:lastRowFirstColumn="0" w:lastRowLastColumn="0"/>
             </w:pPr>
+            <w:r>
+              <w:t>Gaat naar de volgende pagina (moet nog geactiveerd worden)</w:t>
+            </w:r>
           </w:p>
         </w:tc>
       </w:tr>
@@ -10380,6 +10414,9 @@
             <w:pPr>
               <w:cnfStyle w:val="000000100000" w:firstRow="0" w:lastRow="0" w:firstColumn="0" w:lastColumn="0" w:oddVBand="0" w:evenVBand="0" w:oddHBand="1" w:evenHBand="0" w:firstRowFirstColumn="0" w:firstRowLastColumn="0" w:lastRowFirstColumn="0" w:lastRowLastColumn="0"/>
             </w:pPr>
+            <w:r>
+              <w:t>Vul dit veld in.</w:t>
+            </w:r>
           </w:p>
         </w:tc>
       </w:tr>
@@ -10393,11 +10430,11 @@
       <w:pPr>
         <w:pStyle w:val="Kop2"/>
       </w:pPr>
-      <w:bookmarkStart w:id="24" w:name="_Toc11144749"/>
+      <w:bookmarkStart w:id="23" w:name="_Toc11144749"/>
       <w:r>
         <w:t>4.13 Registreren Beveiligingsvraag</w:t>
       </w:r>
-      <w:bookmarkEnd w:id="24"/>
+      <w:bookmarkEnd w:id="23"/>
     </w:p>
     <w:p>
       <w:pPr>
@@ -10540,6 +10577,9 @@
             <w:pPr>
               <w:cnfStyle w:val="000000100000" w:firstRow="0" w:lastRow="0" w:firstColumn="0" w:lastColumn="0" w:oddVBand="0" w:evenVBand="0" w:oddHBand="1" w:evenHBand="0" w:firstRowFirstColumn="0" w:firstRowLastColumn="0" w:lastRowFirstColumn="0" w:lastRowLastColumn="0"/>
             </w:pPr>
+            <w:r>
+              <w:t>Gaat naar de volgende pagina (moet nog geactiveerd worden)</w:t>
+            </w:r>
           </w:p>
         </w:tc>
       </w:tr>
@@ -10596,6 +10636,9 @@
             <w:pPr>
               <w:cnfStyle w:val="000000000000" w:firstRow="0" w:lastRow="0" w:firstColumn="0" w:lastColumn="0" w:oddVBand="0" w:evenVBand="0" w:oddHBand="0" w:evenHBand="0" w:firstRowFirstColumn="0" w:firstRowLastColumn="0" w:lastRowFirstColumn="0" w:lastRowLastColumn="0"/>
             </w:pPr>
+            <w:r>
+              <w:t>Gaat naar de volgende pagina (moet nog geactiveerd worden)</w:t>
+            </w:r>
           </w:p>
         </w:tc>
       </w:tr>
@@ -10649,6 +10692,9 @@
             <w:pPr>
               <w:cnfStyle w:val="000000100000" w:firstRow="0" w:lastRow="0" w:firstColumn="0" w:lastColumn="0" w:oddVBand="0" w:evenVBand="0" w:oddHBand="1" w:evenHBand="0" w:firstRowFirstColumn="0" w:firstRowLastColumn="0" w:lastRowFirstColumn="0" w:lastRowLastColumn="0"/>
             </w:pPr>
+            <w:r>
+              <w:t>Gaat naar de volgende pagina (moet nog geactiveerd worden)</w:t>
+            </w:r>
           </w:p>
         </w:tc>
       </w:tr>
@@ -10658,11 +10704,11 @@
       <w:pPr>
         <w:pStyle w:val="Kop2"/>
       </w:pPr>
-      <w:bookmarkStart w:id="25" w:name="_Toc11144750"/>
+      <w:bookmarkStart w:id="24" w:name="_Toc11144750"/>
       <w:r>
         <w:t>4.14 Registreren Antwoord beveiligingsvraag</w:t>
       </w:r>
-      <w:bookmarkEnd w:id="25"/>
+      <w:bookmarkEnd w:id="24"/>
     </w:p>
     <w:p>
       <w:pPr>
@@ -10679,6 +10725,7 @@
     </w:p>
     <w:p>
       <w:r>
+        <w:lastRenderedPageBreak/>
         <w:t>Een andere belangrijke preconditie is dat alle andere velden correct zijn ingevuld.</w:t>
       </w:r>
     </w:p>
@@ -10801,6 +10848,9 @@
             <w:pPr>
               <w:cnfStyle w:val="000000100000" w:firstRow="0" w:lastRow="0" w:firstColumn="0" w:lastColumn="0" w:oddVBand="0" w:evenVBand="0" w:oddHBand="1" w:evenHBand="0" w:firstRowFirstColumn="0" w:firstRowLastColumn="0" w:lastRowFirstColumn="0" w:lastRowLastColumn="0"/>
             </w:pPr>
+            <w:r>
+              <w:t>Gaat naar de volgende pagina (moet nog geactiveerd worden)</w:t>
+            </w:r>
           </w:p>
         </w:tc>
       </w:tr>
@@ -10853,6 +10903,9 @@
             <w:pPr>
               <w:cnfStyle w:val="000000000000" w:firstRow="0" w:lastRow="0" w:firstColumn="0" w:lastColumn="0" w:oddVBand="0" w:evenVBand="0" w:oddHBand="0" w:evenHBand="0" w:firstRowFirstColumn="0" w:firstRowLastColumn="0" w:lastRowFirstColumn="0" w:lastRowLastColumn="0"/>
             </w:pPr>
+            <w:r>
+              <w:t>Vul dit veld in.</w:t>
+            </w:r>
           </w:p>
         </w:tc>
       </w:tr>
@@ -10906,6 +10959,9 @@
             <w:pPr>
               <w:cnfStyle w:val="000000100000" w:firstRow="0" w:lastRow="0" w:firstColumn="0" w:lastColumn="0" w:oddVBand="0" w:evenVBand="0" w:oddHBand="1" w:evenHBand="0" w:firstRowFirstColumn="0" w:firstRowLastColumn="0" w:lastRowFirstColumn="0" w:lastRowLastColumn="0"/>
             </w:pPr>
+            <w:r>
+              <w:t>Gaat naar de volgende pagina (moet nog geactiveerd worden)</w:t>
+            </w:r>
           </w:p>
         </w:tc>
       </w:tr>
@@ -10915,12 +10971,11 @@
       <w:pPr>
         <w:pStyle w:val="Kop1"/>
       </w:pPr>
-      <w:bookmarkStart w:id="26" w:name="_Toc11144751"/>
-      <w:r>
-        <w:lastRenderedPageBreak/>
+      <w:bookmarkStart w:id="25" w:name="_Toc11144751"/>
+      <w:r>
         <w:t>5 Inloggen</w:t>
       </w:r>
-      <w:bookmarkEnd w:id="26"/>
+      <w:bookmarkEnd w:id="25"/>
     </w:p>
     <w:p>
       <w:r>
@@ -10934,11 +10989,11 @@
       <w:pPr>
         <w:pStyle w:val="Kop2"/>
       </w:pPr>
-      <w:bookmarkStart w:id="27" w:name="_Toc11144752"/>
+      <w:bookmarkStart w:id="26" w:name="_Toc11144752"/>
       <w:r>
         <w:t>5.1 Inloggen Gebruikersnaam</w:t>
       </w:r>
-      <w:bookmarkEnd w:id="27"/>
+      <w:bookmarkEnd w:id="26"/>
     </w:p>
     <w:p>
       <w:pPr>
@@ -11208,11 +11263,11 @@
       <w:pPr>
         <w:pStyle w:val="Kop2"/>
       </w:pPr>
-      <w:bookmarkStart w:id="28" w:name="_Toc11144753"/>
+      <w:bookmarkStart w:id="27" w:name="_Toc11144753"/>
       <w:r>
         <w:t>5.2 Inloggen Wachtwoord</w:t>
       </w:r>
-      <w:bookmarkEnd w:id="28"/>
+      <w:bookmarkEnd w:id="27"/>
     </w:p>
     <w:p>
       <w:pPr>
@@ -11483,7 +11538,7 @@
           <w:szCs w:val="32"/>
         </w:rPr>
       </w:pPr>
-      <w:bookmarkStart w:id="29" w:name="_Toc11144754"/>
+      <w:bookmarkStart w:id="28" w:name="_Toc11144754"/>
       <w:r>
         <w:br w:type="page"/>
       </w:r>
@@ -11496,17 +11551,17 @@
         <w:lastRenderedPageBreak/>
         <w:t>6 Herstellen wachtwoord</w:t>
       </w:r>
-      <w:bookmarkEnd w:id="29"/>
+      <w:bookmarkEnd w:id="28"/>
     </w:p>
     <w:p>
       <w:pPr>
         <w:pStyle w:val="Kop2"/>
       </w:pPr>
-      <w:bookmarkStart w:id="30" w:name="_Toc11144755"/>
+      <w:bookmarkStart w:id="29" w:name="_Toc11144755"/>
       <w:r>
         <w:t>6.1 Herstellen wachtwoord Gebruikersnaam</w:t>
       </w:r>
-      <w:bookmarkEnd w:id="30"/>
+      <w:bookmarkEnd w:id="29"/>
     </w:p>
     <w:p>
       <w:pPr>
@@ -11773,7 +11828,7 @@
           <w:szCs w:val="32"/>
         </w:rPr>
       </w:pPr>
-      <w:bookmarkStart w:id="31" w:name="_Toc11144756"/>
+      <w:bookmarkStart w:id="30" w:name="_Toc11144756"/>
       <w:r>
         <w:br w:type="page"/>
       </w:r>
@@ -11789,13 +11844,13 @@
       <w:r>
         <w:t xml:space="preserve"> Plaats advertentie</w:t>
       </w:r>
-      <w:bookmarkEnd w:id="31"/>
+      <w:bookmarkEnd w:id="30"/>
     </w:p>
     <w:p>
       <w:pPr>
         <w:pStyle w:val="Kop2"/>
       </w:pPr>
-      <w:bookmarkStart w:id="32" w:name="_Toc11144757"/>
+      <w:bookmarkStart w:id="31" w:name="_Toc11144757"/>
       <w:r>
         <w:t>7</w:t>
       </w:r>
@@ -11805,7 +11860,7 @@
       <w:r>
         <w:t>Artikel afbeelding</w:t>
       </w:r>
-      <w:bookmarkEnd w:id="32"/>
+      <w:bookmarkEnd w:id="31"/>
     </w:p>
     <w:p>
       <w:pPr>
@@ -12077,11 +12132,11 @@
       <w:pPr>
         <w:pStyle w:val="Kop2"/>
       </w:pPr>
-      <w:bookmarkStart w:id="33" w:name="_Toc11144758"/>
+      <w:bookmarkStart w:id="32" w:name="_Toc11144758"/>
       <w:r>
         <w:t>7.2 Plaats advertentie Extra afbeeldingen</w:t>
       </w:r>
-      <w:bookmarkEnd w:id="33"/>
+      <w:bookmarkEnd w:id="32"/>
     </w:p>
     <w:p>
       <w:pPr>
@@ -12225,11 +12280,11 @@
       <w:tr>
         <w:tc>
           <w:tcPr>
-            <w:cnfStyle w:val="001000000000" w:firstRow="0" w:lastRow="0" w:firstColumn="1" w:lastColumn="0" w:oddVBand="0" w:evenVBand="0" w:oddHBand="0" w:evenHBand="0" w:firstRowFirstColumn="0" w:firstRowLastColumn="0" w:lastRowFirstColumn="0" w:lastRowLastColumn="0"/>
             <w:tcW w:w="2104" w:type="dxa"/>
           </w:tcPr>
           <w:p>
             <w:pPr>
+              <w:cnfStyle w:val="001000000000" w:firstRow="0" w:lastRow="0" w:firstColumn="1" w:lastColumn="0" w:oddVBand="0" w:evenVBand="0" w:oddHBand="0" w:evenHBand="0" w:firstRowFirstColumn="0" w:firstRowLastColumn="0" w:lastRowFirstColumn="0" w:lastRowLastColumn="0"/>
               <w:rPr>
                 <w:b w:val="0"/>
                 <w:bCs w:val="0"/>
@@ -12239,16 +12294,17 @@
               <w:t xml:space="preserve">Extra Afbeelding </w:t>
             </w:r>
           </w:p>
-          <w:p/>
+          <w:p>
+            <w:pPr>
+              <w:cnfStyle w:val="001000000000" w:firstRow="0" w:lastRow="0" w:firstColumn="1" w:lastColumn="0" w:oddVBand="0" w:evenVBand="0" w:oddHBand="0" w:evenHBand="0" w:firstRowFirstColumn="0" w:firstRowLastColumn="0" w:lastRowFirstColumn="0" w:lastRowLastColumn="0"/>
+            </w:pPr>
+          </w:p>
         </w:tc>
         <w:tc>
           <w:tcPr>
             <w:tcW w:w="2262" w:type="dxa"/>
           </w:tcPr>
           <w:p>
-            <w:pPr>
-              <w:cnfStyle w:val="000000000000" w:firstRow="0" w:lastRow="0" w:firstColumn="0" w:lastColumn="0" w:oddVBand="0" w:evenVBand="0" w:oddHBand="0" w:evenHBand="0" w:firstRowFirstColumn="0" w:firstRowLastColumn="0" w:lastRowFirstColumn="0" w:lastRowLastColumn="0"/>
-            </w:pPr>
             <w:r>
               <w:t>4 Afbeeldingen</w:t>
             </w:r>
@@ -12259,9 +12315,6 @@
             <w:tcW w:w="2317" w:type="dxa"/>
           </w:tcPr>
           <w:p>
-            <w:pPr>
-              <w:cnfStyle w:val="000000000000" w:firstRow="0" w:lastRow="0" w:firstColumn="0" w:lastColumn="0" w:oddVBand="0" w:evenVBand="0" w:oddHBand="0" w:evenHBand="0" w:firstRowFirstColumn="0" w:firstRowLastColumn="0" w:lastRowFirstColumn="0" w:lastRowLastColumn="0"/>
-            </w:pPr>
             <w:r>
               <w:t>PDO error</w:t>
             </w:r>
@@ -12272,9 +12325,8 @@
             <w:tcW w:w="2389" w:type="dxa"/>
           </w:tcPr>
           <w:p>
-            <w:pPr>
-              <w:cnfStyle w:val="000000000000" w:firstRow="0" w:lastRow="0" w:firstColumn="0" w:lastColumn="0" w:oddVBand="0" w:evenVBand="0" w:oddHBand="0" w:evenHBand="0" w:firstRowFirstColumn="0" w:firstRowLastColumn="0" w:lastRowFirstColumn="0" w:lastRowLastColumn="0"/>
-            </w:pPr>
+            <w:bookmarkStart w:id="33" w:name="_GoBack"/>
+            <w:bookmarkEnd w:id="33"/>
           </w:p>
         </w:tc>
       </w:tr>
@@ -15273,15 +15325,6 @@
   </w:num>
   <w:num w:numId="2">
     <w:abstractNumId w:val="0"/>
-    <w:lvlOverride w:ilvl="0"/>
-    <w:lvlOverride w:ilvl="1"/>
-    <w:lvlOverride w:ilvl="2"/>
-    <w:lvlOverride w:ilvl="3"/>
-    <w:lvlOverride w:ilvl="4"/>
-    <w:lvlOverride w:ilvl="5"/>
-    <w:lvlOverride w:ilvl="6"/>
-    <w:lvlOverride w:ilvl="7"/>
-    <w:lvlOverride w:ilvl="8"/>
   </w:num>
 </w:numbering>
 </file>
@@ -16856,7 +16899,7 @@
 </file>
 
 <file path=customXml/itemProps1.xml><?xml version="1.0" encoding="utf-8"?>
-<ds:datastoreItem xmlns:ds="http://schemas.openxmlformats.org/officeDocument/2006/customXml" ds:itemID="{1A313A07-F60C-4ACD-8B14-923D05E492E6}">
+<ds:datastoreItem xmlns:ds="http://schemas.openxmlformats.org/officeDocument/2006/customXml" ds:itemID="{28A2B249-497C-46B3-B075-B3980E9A4429}">
   <ds:schemaRefs>
     <ds:schemaRef ds:uri="http://schemas.openxmlformats.org/officeDocument/2006/bibliography"/>
   </ds:schemaRefs>

</xml_diff>

<commit_message>
Testcases klaar voor groep 13
</commit_message>
<xml_diff>
--- a/Documentatie/Testcases EenmaalAndermaal Groep 13.docx
+++ b/Documentatie/Testcases EenmaalAndermaal Groep 13.docx
@@ -11808,7 +11808,7 @@
       <w:pPr>
         <w:pStyle w:val="Kop1"/>
       </w:pPr>
-      <w:bookmarkStart w:id="31" w:name="_Toc11144763"/>
+      <w:bookmarkStart w:id="31" w:name="_Hlk11313419"/>
       <w:bookmarkEnd w:id="30"/>
       <w:r>
         <w:lastRenderedPageBreak/>
@@ -13142,16 +13142,12 @@
       </w:tr>
     </w:tbl>
     <w:p/>
-    <w:p/>
-    <w:p/>
-    <w:p/>
     <w:p>
       <w:pPr>
         <w:pStyle w:val="Kop2"/>
       </w:pPr>
       <w:bookmarkStart w:id="37" w:name="_Toc11144762"/>
       <w:r>
-        <w:lastRenderedPageBreak/>
         <w:t>7.6 Plaats advertentie Startprijs</w:t>
       </w:r>
       <w:bookmarkEnd w:id="37"/>
@@ -13293,7 +13289,11 @@
               <w:cnfStyle w:val="000000100000" w:firstRow="0" w:lastRow="0" w:firstColumn="0" w:lastColumn="0" w:oddVBand="0" w:evenVBand="0" w:oddHBand="1" w:evenHBand="0" w:firstRowFirstColumn="0" w:firstRowLastColumn="0" w:lastRowFirstColumn="0" w:lastRowLastColumn="0"/>
             </w:pPr>
             <w:r>
-              <w:t>Er staat u hebt nog geen veilingen aangemaakt bij verkoopoverzicht</w:t>
+              <w:t xml:space="preserve">Er staat u hebt nog geen veilingen </w:t>
+            </w:r>
+            <w:r>
+              <w:lastRenderedPageBreak/>
+              <w:t>aangemaakt bij verkoopoverzicht</w:t>
             </w:r>
           </w:p>
         </w:tc>
@@ -13312,6 +13312,7 @@
               </w:rPr>
             </w:pPr>
             <w:r>
+              <w:lastRenderedPageBreak/>
               <w:t>Startprijs</w:t>
             </w:r>
           </w:p>
@@ -13417,22 +13418,13 @@
             <w:r>
               <w:t>Er staat u hebt nog geen veilingen aangemaakt bij verkoopoverzicht</w:t>
             </w:r>
-            <w:bookmarkStart w:id="38" w:name="_GoBack"/>
-            <w:bookmarkEnd w:id="38"/>
           </w:p>
         </w:tc>
       </w:tr>
     </w:tbl>
     <w:p>
-      <w:pPr>
-        <w:rPr>
-          <w:rFonts w:ascii="Arial" w:eastAsiaTheme="majorEastAsia" w:hAnsi="Arial" w:cstheme="majorBidi"/>
-          <w:b/>
-          <w:color w:val="5F4B8B"/>
-          <w:sz w:val="24"/>
-          <w:szCs w:val="26"/>
-        </w:rPr>
-      </w:pPr>
+      <w:bookmarkStart w:id="38" w:name="_Toc11144763"/>
+      <w:bookmarkEnd w:id="31"/>
     </w:p>
     <w:p>
       <w:pPr>
@@ -13441,7 +13433,7 @@
       <w:r>
         <w:t>7.7 Plaats advertentie Betalingsinstructies</w:t>
       </w:r>
-      <w:bookmarkEnd w:id="31"/>
+      <w:bookmarkEnd w:id="38"/>
     </w:p>
     <w:p>
       <w:pPr>
@@ -13578,7 +13570,18 @@
           <w:p>
             <w:pPr>
               <w:cnfStyle w:val="000000100000" w:firstRow="0" w:lastRow="0" w:firstColumn="0" w:lastColumn="0" w:oddVBand="0" w:evenVBand="0" w:oddHBand="1" w:evenHBand="0" w:firstRowFirstColumn="0" w:firstRowLastColumn="0" w:lastRowFirstColumn="0" w:lastRowLastColumn="0"/>
-            </w:pPr>
+              <w:rPr>
+                <w:b/>
+                <w:bCs/>
+              </w:rPr>
+            </w:pPr>
+            <w:r>
+              <w:rPr>
+                <w:b/>
+                <w:bCs/>
+              </w:rPr>
+              <w:t>Geen foutmelding</w:t>
+            </w:r>
           </w:p>
         </w:tc>
       </w:tr>
@@ -13635,6 +13638,9 @@
             <w:pPr>
               <w:cnfStyle w:val="000000000000" w:firstRow="0" w:lastRow="0" w:firstColumn="0" w:lastColumn="0" w:oddVBand="0" w:evenVBand="0" w:oddHBand="0" w:evenHBand="0" w:firstRowFirstColumn="0" w:firstRowLastColumn="0" w:lastRowFirstColumn="0" w:lastRowLastColumn="0"/>
             </w:pPr>
+            <w:r>
+              <w:t>Advertentie succesvol aangemaakt.</w:t>
+            </w:r>
           </w:p>
         </w:tc>
       </w:tr>
@@ -13786,6 +13792,9 @@
             <w:pPr>
               <w:cnfStyle w:val="000000100000" w:firstRow="0" w:lastRow="0" w:firstColumn="0" w:lastColumn="0" w:oddVBand="0" w:evenVBand="0" w:oddHBand="1" w:evenHBand="0" w:firstRowFirstColumn="0" w:firstRowLastColumn="0" w:lastRowFirstColumn="0" w:lastRowLastColumn="0"/>
             </w:pPr>
+            <w:r>
+              <w:t>Advertentie succesvol aangemaakt.</w:t>
+            </w:r>
           </w:p>
         </w:tc>
       </w:tr>
@@ -13842,6 +13851,9 @@
             <w:pPr>
               <w:cnfStyle w:val="000000000000" w:firstRow="0" w:lastRow="0" w:firstColumn="0" w:lastColumn="0" w:oddVBand="0" w:evenVBand="0" w:oddHBand="0" w:evenHBand="0" w:firstRowFirstColumn="0" w:firstRowLastColumn="0" w:lastRowFirstColumn="0" w:lastRowLastColumn="0"/>
             </w:pPr>
+            <w:r>
+              <w:t>Advertentie succesvol aangemaakt.</w:t>
+            </w:r>
           </w:p>
         </w:tc>
       </w:tr>
@@ -13902,6 +13914,9 @@
             <w:pPr>
               <w:cnfStyle w:val="000000100000" w:firstRow="0" w:lastRow="0" w:firstColumn="0" w:lastColumn="0" w:oddVBand="0" w:evenVBand="0" w:oddHBand="1" w:evenHBand="0" w:firstRowFirstColumn="0" w:firstRowLastColumn="0" w:lastRowFirstColumn="0" w:lastRowLastColumn="0"/>
             </w:pPr>
+            <w:r>
+              <w:t>Vul dit veld in</w:t>
+            </w:r>
           </w:p>
         </w:tc>
       </w:tr>
@@ -14014,7 +14029,6 @@
               </w:rPr>
             </w:pPr>
             <w:r>
-              <w:lastRenderedPageBreak/>
               <w:t>Land</w:t>
             </w:r>
           </w:p>
@@ -14054,6 +14068,9 @@
             <w:pPr>
               <w:cnfStyle w:val="000000100000" w:firstRow="0" w:lastRow="0" w:firstColumn="0" w:lastColumn="0" w:oddVBand="0" w:evenVBand="0" w:oddHBand="1" w:evenHBand="0" w:firstRowFirstColumn="0" w:firstRowLastColumn="0" w:lastRowFirstColumn="0" w:lastRowLastColumn="0"/>
             </w:pPr>
+            <w:r>
+              <w:t>Advertentie succesvol aangemaakt.</w:t>
+            </w:r>
           </w:p>
         </w:tc>
       </w:tr>
@@ -14083,15 +14100,33 @@
           <w:p>
             <w:pPr>
               <w:cnfStyle w:val="000000000000" w:firstRow="0" w:lastRow="0" w:firstColumn="0" w:lastColumn="0" w:oddVBand="0" w:evenVBand="0" w:oddHBand="0" w:evenHBand="0" w:firstRowFirstColumn="0" w:firstRowLastColumn="0" w:lastRowFirstColumn="0" w:lastRowLastColumn="0"/>
-              <w:rPr>
-                <w:lang w:val="en-GB"/>
-              </w:rPr>
-            </w:pPr>
-            <w:r>
-              <w:rPr>
-                <w:lang w:val="en-GB"/>
-              </w:rPr>
-              <w:t>The United Kingdom of Great Britain and Northern Ireland</w:t>
+            </w:pPr>
+            <w:r>
+              <w:t xml:space="preserve">The United </w:t>
+            </w:r>
+            <w:proofErr w:type="spellStart"/>
+            <w:r>
+              <w:t>Kingdom</w:t>
+            </w:r>
+            <w:proofErr w:type="spellEnd"/>
+            <w:r>
+              <w:t xml:space="preserve"> of Great Britain </w:t>
+            </w:r>
+            <w:proofErr w:type="spellStart"/>
+            <w:r>
+              <w:t>and</w:t>
+            </w:r>
+            <w:proofErr w:type="spellEnd"/>
+            <w:r>
+              <w:t xml:space="preserve"> </w:t>
+            </w:r>
+            <w:proofErr w:type="spellStart"/>
+            <w:r>
+              <w:t>Northern</w:t>
+            </w:r>
+            <w:proofErr w:type="spellEnd"/>
+            <w:r>
+              <w:t xml:space="preserve"> Ireland</w:t>
             </w:r>
           </w:p>
         </w:tc>
@@ -14116,6 +14151,9 @@
             <w:pPr>
               <w:cnfStyle w:val="000000000000" w:firstRow="0" w:lastRow="0" w:firstColumn="0" w:lastColumn="0" w:oddVBand="0" w:evenVBand="0" w:oddHBand="0" w:evenHBand="0" w:firstRowFirstColumn="0" w:firstRowLastColumn="0" w:lastRowFirstColumn="0" w:lastRowLastColumn="0"/>
             </w:pPr>
+            <w:r>
+              <w:t>Advertentie succesvol aangemaakt.</w:t>
+            </w:r>
           </w:p>
         </w:tc>
       </w:tr>
@@ -14175,12 +14213,22 @@
           <w:p>
             <w:pPr>
               <w:cnfStyle w:val="000000100000" w:firstRow="0" w:lastRow="0" w:firstColumn="0" w:lastColumn="0" w:oddVBand="0" w:evenVBand="0" w:oddHBand="1" w:evenHBand="0" w:firstRowFirstColumn="0" w:firstRowLastColumn="0" w:lastRowFirstColumn="0" w:lastRowLastColumn="0"/>
-            </w:pPr>
+              <w:rPr>
+                <w:b/>
+                <w:bCs/>
+              </w:rPr>
+            </w:pPr>
+            <w:r>
+              <w:rPr>
+                <w:b/>
+                <w:bCs/>
+              </w:rPr>
+              <w:t xml:space="preserve">Geen foutmelding product, wordt succesvol geplaatst </w:t>
+            </w:r>
           </w:p>
         </w:tc>
       </w:tr>
     </w:tbl>
-    <w:p/>
     <w:p>
       <w:pPr>
         <w:rPr>
@@ -14192,6 +14240,8 @@
         </w:rPr>
       </w:pPr>
       <w:bookmarkStart w:id="41" w:name="_Toc11144766"/>
+      <w:bookmarkStart w:id="42" w:name="_GoBack"/>
+      <w:bookmarkEnd w:id="42"/>
       <w:r>
         <w:br w:type="page"/>
       </w:r>
@@ -14342,6 +14392,9 @@
             <w:pPr>
               <w:cnfStyle w:val="000000100000" w:firstRow="0" w:lastRow="0" w:firstColumn="0" w:lastColumn="0" w:oddVBand="0" w:evenVBand="0" w:oddHBand="1" w:evenHBand="0" w:firstRowFirstColumn="0" w:firstRowLastColumn="0" w:lastRowFirstColumn="0" w:lastRowLastColumn="0"/>
             </w:pPr>
+            <w:r>
+              <w:t>Advertentie succesvol aangemaakt.</w:t>
+            </w:r>
           </w:p>
         </w:tc>
       </w:tr>
@@ -14398,6 +14451,9 @@
             <w:pPr>
               <w:cnfStyle w:val="000000000000" w:firstRow="0" w:lastRow="0" w:firstColumn="0" w:lastColumn="0" w:oddVBand="0" w:evenVBand="0" w:oddHBand="0" w:evenHBand="0" w:firstRowFirstColumn="0" w:firstRowLastColumn="0" w:lastRowFirstColumn="0" w:lastRowLastColumn="0"/>
             </w:pPr>
+            <w:r>
+              <w:t>Advertentie succesvol aangemaakt.</w:t>
+            </w:r>
           </w:p>
         </w:tc>
       </w:tr>
@@ -14458,6 +14514,9 @@
             <w:pPr>
               <w:cnfStyle w:val="000000100000" w:firstRow="0" w:lastRow="0" w:firstColumn="0" w:lastColumn="0" w:oddVBand="0" w:evenVBand="0" w:oddHBand="1" w:evenHBand="0" w:firstRowFirstColumn="0" w:firstRowLastColumn="0" w:lastRowFirstColumn="0" w:lastRowLastColumn="0"/>
             </w:pPr>
+            <w:r>
+              <w:t>Advertentie succesvol aangemaakt.</w:t>
+            </w:r>
           </w:p>
         </w:tc>
       </w:tr>
@@ -14467,11 +14526,11 @@
       <w:pPr>
         <w:pStyle w:val="Kop2"/>
       </w:pPr>
-      <w:bookmarkStart w:id="42" w:name="_Toc11144767"/>
+      <w:bookmarkStart w:id="43" w:name="_Toc11144767"/>
       <w:r>
         <w:t>7.11 Plaats advertentie Eindtijd</w:t>
       </w:r>
-      <w:bookmarkEnd w:id="42"/>
+      <w:bookmarkEnd w:id="43"/>
     </w:p>
     <w:p>
       <w:pPr>
@@ -14609,6 +14668,9 @@
             <w:pPr>
               <w:cnfStyle w:val="000000100000" w:firstRow="0" w:lastRow="0" w:firstColumn="0" w:lastColumn="0" w:oddVBand="0" w:evenVBand="0" w:oddHBand="1" w:evenHBand="0" w:firstRowFirstColumn="0" w:firstRowLastColumn="0" w:lastRowFirstColumn="0" w:lastRowLastColumn="0"/>
             </w:pPr>
+            <w:r>
+              <w:t>Advertentie succesvol aangemaakt.</w:t>
+            </w:r>
           </w:p>
         </w:tc>
       </w:tr>
@@ -14665,6 +14727,9 @@
             <w:pPr>
               <w:cnfStyle w:val="000000000000" w:firstRow="0" w:lastRow="0" w:firstColumn="0" w:lastColumn="0" w:oddVBand="0" w:evenVBand="0" w:oddHBand="0" w:evenHBand="0" w:firstRowFirstColumn="0" w:firstRowLastColumn="0" w:lastRowFirstColumn="0" w:lastRowLastColumn="0"/>
             </w:pPr>
+            <w:r>
+              <w:t>Advertentie succesvol aangemaakt.</w:t>
+            </w:r>
           </w:p>
         </w:tc>
       </w:tr>
@@ -14725,6 +14790,9 @@
             <w:pPr>
               <w:cnfStyle w:val="000000100000" w:firstRow="0" w:lastRow="0" w:firstColumn="0" w:lastColumn="0" w:oddVBand="0" w:evenVBand="0" w:oddHBand="1" w:evenHBand="0" w:firstRowFirstColumn="0" w:firstRowLastColumn="0" w:lastRowFirstColumn="0" w:lastRowLastColumn="0"/>
             </w:pPr>
+            <w:r>
+              <w:t>Advertentie succesvol aangemaakt.</w:t>
+            </w:r>
           </w:p>
         </w:tc>
       </w:tr>
@@ -14734,11 +14802,11 @@
       <w:pPr>
         <w:pStyle w:val="Kop2"/>
       </w:pPr>
-      <w:bookmarkStart w:id="43" w:name="_Toc11144768"/>
+      <w:bookmarkStart w:id="44" w:name="_Toc11144768"/>
       <w:r>
         <w:t>7.12 Plaats advertentie Verzendkosten</w:t>
       </w:r>
-      <w:bookmarkEnd w:id="43"/>
+      <w:bookmarkEnd w:id="44"/>
     </w:p>
     <w:p>
       <w:pPr>
@@ -14879,6 +14947,9 @@
             <w:pPr>
               <w:cnfStyle w:val="000000100000" w:firstRow="0" w:lastRow="0" w:firstColumn="0" w:lastColumn="0" w:oddVBand="0" w:evenVBand="0" w:oddHBand="1" w:evenHBand="0" w:firstRowFirstColumn="0" w:firstRowLastColumn="0" w:lastRowFirstColumn="0" w:lastRowLastColumn="0"/>
             </w:pPr>
+            <w:r>
+              <w:t>Advertentie succesvol aangemaakt.</w:t>
+            </w:r>
           </w:p>
         </w:tc>
       </w:tr>
@@ -14938,6 +15009,9 @@
             <w:pPr>
               <w:cnfStyle w:val="000000000000" w:firstRow="0" w:lastRow="0" w:firstColumn="0" w:lastColumn="0" w:oddVBand="0" w:evenVBand="0" w:oddHBand="0" w:evenHBand="0" w:firstRowFirstColumn="0" w:firstRowLastColumn="0" w:lastRowFirstColumn="0" w:lastRowLastColumn="0"/>
             </w:pPr>
+            <w:r>
+              <w:t>Advertentie succesvol aangemaakt.</w:t>
+            </w:r>
           </w:p>
         </w:tc>
       </w:tr>
@@ -14994,6 +15068,9 @@
             <w:pPr>
               <w:cnfStyle w:val="000000100000" w:firstRow="0" w:lastRow="0" w:firstColumn="0" w:lastColumn="0" w:oddVBand="0" w:evenVBand="0" w:oddHBand="1" w:evenHBand="0" w:firstRowFirstColumn="0" w:firstRowLastColumn="0" w:lastRowFirstColumn="0" w:lastRowLastColumn="0"/>
             </w:pPr>
+            <w:r>
+              <w:t>Advertentie succesvol aangemaakt.</w:t>
+            </w:r>
           </w:p>
         </w:tc>
       </w:tr>
@@ -15009,7 +15086,7 @@
           <w:szCs w:val="26"/>
         </w:rPr>
       </w:pPr>
-      <w:bookmarkStart w:id="44" w:name="_Toc11144769"/>
+      <w:bookmarkStart w:id="45" w:name="_Toc11144769"/>
       <w:r>
         <w:br w:type="page"/>
       </w:r>
@@ -15020,9 +15097,9 @@
       </w:pPr>
       <w:r>
         <w:lastRenderedPageBreak/>
-        <w:t>7.12 Plaats advertentie verzendinstructies</w:t>
-      </w:r>
-      <w:bookmarkEnd w:id="44"/>
+        <w:t>7.13 Plaats advertentie verzendinstructies</w:t>
+      </w:r>
+      <w:bookmarkEnd w:id="45"/>
     </w:p>
     <w:p>
       <w:pPr>
@@ -15163,6 +15240,9 @@
             <w:pPr>
               <w:cnfStyle w:val="000000100000" w:firstRow="0" w:lastRow="0" w:firstColumn="0" w:lastColumn="0" w:oddVBand="0" w:evenVBand="0" w:oddHBand="1" w:evenHBand="0" w:firstRowFirstColumn="0" w:firstRowLastColumn="0" w:lastRowFirstColumn="0" w:lastRowLastColumn="0"/>
             </w:pPr>
+            <w:r>
+              <w:t>Advertentie succesvol aangemaakt.</w:t>
+            </w:r>
           </w:p>
         </w:tc>
       </w:tr>
@@ -15222,12 +15302,21 @@
             <w:pPr>
               <w:cnfStyle w:val="000000000000" w:firstRow="0" w:lastRow="0" w:firstColumn="0" w:lastColumn="0" w:oddVBand="0" w:evenVBand="0" w:oddHBand="0" w:evenHBand="0" w:firstRowFirstColumn="0" w:firstRowLastColumn="0" w:lastRowFirstColumn="0" w:lastRowLastColumn="0"/>
             </w:pPr>
+            <w:r>
+              <w:t>Advertentie succesvol aangemaakt.</w:t>
+            </w:r>
           </w:p>
         </w:tc>
       </w:tr>
     </w:tbl>
     <w:p/>
     <w:p/>
+    <w:p/>
+    <w:p>
+      <w:pPr>
+        <w:pStyle w:val="Kop1"/>
+      </w:pPr>
+    </w:p>
     <w:sectPr>
       <w:pgSz w:w="11906" w:h="16838"/>
       <w:pgMar w:top="1417" w:right="1417" w:bottom="1417" w:left="1417" w:header="708" w:footer="708" w:gutter="0"/>
@@ -16931,7 +17020,7 @@
 </file>
 
 <file path=customXml/itemProps1.xml><?xml version="1.0" encoding="utf-8"?>
-<ds:datastoreItem xmlns:ds="http://schemas.openxmlformats.org/officeDocument/2006/customXml" ds:itemID="{11FAD9FB-8BC2-46E0-B2BF-0137CD952D9C}">
+<ds:datastoreItem xmlns:ds="http://schemas.openxmlformats.org/officeDocument/2006/customXml" ds:itemID="{56308785-9E65-4A6C-B138-3AB0D1E37F5B}">
   <ds:schemaRefs>
     <ds:schemaRef ds:uri="http://schemas.openxmlformats.org/officeDocument/2006/bibliography"/>
   </ds:schemaRefs>

</xml_diff>